<commit_message>
added githib link to documentation
</commit_message>
<xml_diff>
--- a/Documentation.docx
+++ b/Documentation.docx
@@ -24,6 +24,45 @@
     </w:p>
     <w:p>
       <w:pPr>
+        <w:rPr>
+          <w:rFonts w:ascii="Times New Roman" w:hAnsi="Times New Roman" w:cs="Times New Roman"/>
+          <w:sz w:val="28"/>
+          <w:szCs w:val="28"/>
+          <w:u w:val="single"/>
+        </w:rPr>
+      </w:pPr>
+      <w:r>
+        <w:rPr>
+          <w:rFonts w:ascii="Times New Roman" w:hAnsi="Times New Roman" w:cs="Times New Roman"/>
+          <w:sz w:val="28"/>
+          <w:szCs w:val="28"/>
+          <w:u w:val="single"/>
+        </w:rPr>
+        <w:t xml:space="preserve">GitHub link: </w:t>
+      </w:r>
+      <w:hyperlink r:id="rId5" w:history="1">
+        <w:r>
+          <w:rPr>
+            <w:rStyle w:val="Hyperlink"/>
+            <w:rFonts w:ascii="Times New Roman" w:hAnsi="Times New Roman" w:cs="Times New Roman"/>
+            <w:sz w:val="28"/>
+            <w:szCs w:val="28"/>
+          </w:rPr>
+          <w:t>https://github.com/Anush2712/Distributed-systems-Lab-2.git</w:t>
+        </w:r>
+      </w:hyperlink>
+      <w:r>
+        <w:rPr>
+          <w:rFonts w:ascii="Times New Roman" w:hAnsi="Times New Roman" w:cs="Times New Roman"/>
+          <w:sz w:val="28"/>
+          <w:szCs w:val="28"/>
+          <w:u w:val="single"/>
+        </w:rPr>
+        <w:t xml:space="preserve"> </w:t>
+      </w:r>
+    </w:p>
+    <w:p>
+      <w:pPr>
         <w:jc w:val="both"/>
         <w:rPr>
           <w:rFonts w:ascii="Times New Roman" w:hAnsi="Times New Roman" w:cs="Times New Roman"/>
@@ -266,7 +305,6 @@
           <w:szCs w:val="22"/>
         </w:rPr>
       </w:pPr>
-      <w:proofErr w:type="gramStart"/>
       <w:r>
         <w:rPr>
           <w:rFonts w:ascii="Times New Roman" w:hAnsi="Times New Roman" w:cs="Times New Roman"/>
@@ -274,7 +312,6 @@
         </w:rPr>
         <w:t>Introduction :</w:t>
       </w:r>
-      <w:proofErr w:type="gramEnd"/>
     </w:p>
     <w:p>
       <w:pPr>
@@ -488,7 +525,6 @@
         <w:t xml:space="preserve">Tools using: Docker and </w:t>
       </w:r>
       <w:proofErr w:type="spellStart"/>
-      <w:proofErr w:type="gramStart"/>
       <w:r>
         <w:rPr>
           <w:rFonts w:ascii="Times New Roman" w:hAnsi="Times New Roman" w:cs="Times New Roman"/>
@@ -502,15 +538,7 @@
           <w:rFonts w:ascii="Times New Roman" w:hAnsi="Times New Roman" w:cs="Times New Roman"/>
           <w:szCs w:val="22"/>
         </w:rPr>
-        <w:t>(</w:t>
-      </w:r>
-      <w:proofErr w:type="gramEnd"/>
-      <w:r>
-        <w:rPr>
-          <w:rFonts w:ascii="Times New Roman" w:hAnsi="Times New Roman" w:cs="Times New Roman"/>
-          <w:szCs w:val="22"/>
-        </w:rPr>
-        <w:t>Mongo DB shell)</w:t>
+        <w:t>(Mongo DB shell)</w:t>
       </w:r>
     </w:p>
     <w:p>
@@ -540,8 +568,10 @@
       <w:r>
         <w:rPr>
           <w:rFonts w:ascii="Times New Roman" w:hAnsi="Times New Roman" w:cs="Times New Roman"/>
-          <w:szCs w:val="22"/>
-        </w:rPr>
+          <w:noProof/>
+          <w:szCs w:val="22"/>
+        </w:rPr>
+        <w:lastRenderedPageBreak/>
         <w:drawing>
           <wp:inline distT="0" distB="0" distL="0" distR="0" wp14:anchorId="6E3F7431" wp14:editId="44FA4369">
             <wp:extent cx="5044795" cy="2406700"/>
@@ -558,7 +588,7 @@
                     <pic:cNvPicPr/>
                   </pic:nvPicPr>
                   <pic:blipFill>
-                    <a:blip r:embed="rId5"/>
+                    <a:blip r:embed="rId6"/>
                     <a:stretch>
                       <a:fillRect/>
                     </a:stretch>
@@ -587,22 +617,12 @@
           <w:szCs w:val="22"/>
         </w:rPr>
       </w:pPr>
-      <w:proofErr w:type="gramStart"/>
-      <w:r>
-        <w:rPr>
-          <w:rFonts w:ascii="Times New Roman" w:hAnsi="Times New Roman" w:cs="Times New Roman"/>
-          <w:szCs w:val="22"/>
-        </w:rPr>
-        <w:lastRenderedPageBreak/>
-        <w:t>First</w:t>
-      </w:r>
-      <w:proofErr w:type="gramEnd"/>
-      <w:r>
-        <w:rPr>
-          <w:rFonts w:ascii="Times New Roman" w:hAnsi="Times New Roman" w:cs="Times New Roman"/>
-          <w:szCs w:val="22"/>
-        </w:rPr>
-        <w:t xml:space="preserve"> we will be downloading MongoDB docker images latest version from docker hub into our machine</w:t>
+      <w:r>
+        <w:rPr>
+          <w:rFonts w:ascii="Times New Roman" w:hAnsi="Times New Roman" w:cs="Times New Roman"/>
+          <w:szCs w:val="22"/>
+        </w:rPr>
+        <w:t>First we will be downloading MongoDB docker images latest version from docker hub into our machine</w:t>
       </w:r>
       <w:r>
         <w:rPr>
@@ -625,99 +645,42 @@
           <w:rFonts w:ascii="Times New Roman" w:hAnsi="Times New Roman" w:cs="Times New Roman"/>
           <w:szCs w:val="22"/>
         </w:rPr>
-        <w:t xml:space="preserve"> for the container up and running. Once the images are </w:t>
-      </w:r>
-      <w:proofErr w:type="gramStart"/>
-      <w:r>
-        <w:rPr>
-          <w:rFonts w:ascii="Times New Roman" w:hAnsi="Times New Roman" w:cs="Times New Roman"/>
-          <w:szCs w:val="22"/>
-        </w:rPr>
-        <w:t>pulled</w:t>
-      </w:r>
-      <w:proofErr w:type="gramEnd"/>
-      <w:r>
-        <w:rPr>
-          <w:rFonts w:ascii="Times New Roman" w:hAnsi="Times New Roman" w:cs="Times New Roman"/>
-          <w:szCs w:val="22"/>
-        </w:rPr>
-        <w:t xml:space="preserve"> we can start multiple </w:t>
-      </w:r>
-      <w:proofErr w:type="gramStart"/>
-      <w:r>
-        <w:rPr>
-          <w:rFonts w:ascii="Times New Roman" w:hAnsi="Times New Roman" w:cs="Times New Roman"/>
-          <w:szCs w:val="22"/>
-        </w:rPr>
-        <w:t>container</w:t>
-      </w:r>
-      <w:proofErr w:type="gramEnd"/>
-      <w:r>
-        <w:rPr>
-          <w:rFonts w:ascii="Times New Roman" w:hAnsi="Times New Roman" w:cs="Times New Roman"/>
-          <w:szCs w:val="22"/>
-        </w:rPr>
-        <w:t xml:space="preserve"> such as mongo1, mongo2 and mango3 without re-downloading</w:t>
-      </w:r>
-    </w:p>
-    <w:p>
-      <w:pPr>
-        <w:jc w:val="both"/>
-        <w:rPr>
-          <w:rFonts w:ascii="Times New Roman" w:hAnsi="Times New Roman" w:cs="Times New Roman"/>
-          <w:szCs w:val="22"/>
-        </w:rPr>
-      </w:pPr>
-      <w:r>
-        <w:rPr>
-          <w:rFonts w:ascii="Times New Roman" w:hAnsi="Times New Roman" w:cs="Times New Roman"/>
-          <w:szCs w:val="22"/>
-        </w:rPr>
-        <w:t xml:space="preserve">In </w:t>
-      </w:r>
-      <w:proofErr w:type="gramStart"/>
-      <w:r>
-        <w:rPr>
-          <w:rFonts w:ascii="Times New Roman" w:hAnsi="Times New Roman" w:cs="Times New Roman"/>
-          <w:szCs w:val="22"/>
-        </w:rPr>
-        <w:t>short</w:t>
-      </w:r>
-      <w:proofErr w:type="gramEnd"/>
-      <w:r>
-        <w:rPr>
-          <w:rFonts w:ascii="Times New Roman" w:hAnsi="Times New Roman" w:cs="Times New Roman"/>
-          <w:szCs w:val="22"/>
-        </w:rPr>
-        <w:t xml:space="preserve"> we are pulling images first so that docker has the MongoDB software ready to start our distributed cluster</w:t>
-      </w:r>
-    </w:p>
-    <w:p>
-      <w:pPr>
-        <w:tabs>
-          <w:tab w:val="left" w:pos="5797"/>
-        </w:tabs>
-        <w:jc w:val="both"/>
-        <w:rPr>
-          <w:rFonts w:ascii="Times New Roman" w:hAnsi="Times New Roman" w:cs="Times New Roman"/>
-          <w:szCs w:val="22"/>
-        </w:rPr>
-      </w:pPr>
-      <w:proofErr w:type="gramStart"/>
-      <w:r>
-        <w:rPr>
-          <w:rFonts w:ascii="Times New Roman" w:hAnsi="Times New Roman" w:cs="Times New Roman"/>
-          <w:szCs w:val="22"/>
-        </w:rPr>
-        <w:t>No</w:t>
-      </w:r>
-      <w:proofErr w:type="gramEnd"/>
-      <w:r>
-        <w:rPr>
-          <w:rFonts w:ascii="Times New Roman" w:hAnsi="Times New Roman" w:cs="Times New Roman"/>
-          <w:szCs w:val="22"/>
-        </w:rPr>
-        <w:t xml:space="preserve"> we </w:t>
+        <w:t xml:space="preserve"> for the container up and running. Once the images are pulled we can start multiple container such as mongo1, mongo2 and mango3 without re-downloading</w:t>
+      </w:r>
+    </w:p>
+    <w:p>
+      <w:pPr>
+        <w:jc w:val="both"/>
+        <w:rPr>
+          <w:rFonts w:ascii="Times New Roman" w:hAnsi="Times New Roman" w:cs="Times New Roman"/>
+          <w:szCs w:val="22"/>
+        </w:rPr>
+      </w:pPr>
+      <w:r>
+        <w:rPr>
+          <w:rFonts w:ascii="Times New Roman" w:hAnsi="Times New Roman" w:cs="Times New Roman"/>
+          <w:szCs w:val="22"/>
+        </w:rPr>
+        <w:t>In short we are pulling images first so that docker has the MongoDB software ready to start our distributed cluster</w:t>
+      </w:r>
+    </w:p>
+    <w:p>
+      <w:pPr>
+        <w:tabs>
+          <w:tab w:val="left" w:pos="5797"/>
+        </w:tabs>
+        <w:jc w:val="both"/>
+        <w:rPr>
+          <w:rFonts w:ascii="Times New Roman" w:hAnsi="Times New Roman" w:cs="Times New Roman"/>
+          <w:szCs w:val="22"/>
+        </w:rPr>
+      </w:pPr>
+      <w:r>
+        <w:rPr>
+          <w:rFonts w:ascii="Times New Roman" w:hAnsi="Times New Roman" w:cs="Times New Roman"/>
+          <w:szCs w:val="22"/>
+        </w:rPr>
+        <w:t xml:space="preserve">No we </w:t>
       </w:r>
       <w:r>
         <w:rPr>
@@ -846,6 +809,7 @@
       <w:r>
         <w:rPr>
           <w:rFonts w:ascii="Times New Roman" w:hAnsi="Times New Roman" w:cs="Times New Roman"/>
+          <w:noProof/>
           <w:szCs w:val="22"/>
         </w:rPr>
         <w:drawing>
@@ -864,7 +828,7 @@
                     <pic:cNvPicPr/>
                   </pic:nvPicPr>
                   <pic:blipFill>
-                    <a:blip r:embed="rId6"/>
+                    <a:blip r:embed="rId7"/>
                     <a:stretch>
                       <a:fillRect/>
                     </a:stretch>
@@ -901,35 +865,7 @@
           <w:rFonts w:ascii="Times New Roman" w:hAnsi="Times New Roman" w:cs="Times New Roman"/>
           <w:szCs w:val="22"/>
         </w:rPr>
-        <w:t xml:space="preserve">this runs docker images in detached mode which mean runs in background rather than blocking our terminal and -p gives a unique name for each container and 27017, 27018, 27019 are for mongo1, </w:t>
-      </w:r>
-      <w:r>
-        <w:rPr>
-          <w:rFonts w:ascii="Times New Roman" w:hAnsi="Times New Roman" w:cs="Times New Roman"/>
-          <w:szCs w:val="22"/>
-        </w:rPr>
-        <w:t>mongo</w:t>
-      </w:r>
-      <w:r>
-        <w:rPr>
-          <w:rFonts w:ascii="Times New Roman" w:hAnsi="Times New Roman" w:cs="Times New Roman"/>
-          <w:szCs w:val="22"/>
-        </w:rPr>
-        <w:t xml:space="preserve">2, </w:t>
-      </w:r>
-      <w:r>
-        <w:rPr>
-          <w:rFonts w:ascii="Times New Roman" w:hAnsi="Times New Roman" w:cs="Times New Roman"/>
-          <w:szCs w:val="22"/>
-        </w:rPr>
-        <w:t>mongo</w:t>
-      </w:r>
-      <w:r>
-        <w:rPr>
-          <w:rFonts w:ascii="Times New Roman" w:hAnsi="Times New Roman" w:cs="Times New Roman"/>
-          <w:szCs w:val="22"/>
-        </w:rPr>
-        <w:t>3 respectively mapping them back to internal MongoDB port of our host machine allowing us to connect to each Mongo DB node from our machine and “</w:t>
+        <w:t>this runs docker images in detached mode which mean runs in background rather than blocking our terminal and -p gives a unique name for each container and 27017, 27018, 27019 are for mongo1, mongo2, mongo3 respectively mapping them back to internal MongoDB port of our host machine allowing us to connect to each Mongo DB node from our machine and “</w:t>
       </w:r>
       <w:r>
         <w:rPr>
@@ -994,21 +930,12 @@
           <w:szCs w:val="22"/>
         </w:rPr>
       </w:pPr>
-      <w:proofErr w:type="gramStart"/>
-      <w:r>
-        <w:rPr>
-          <w:rFonts w:ascii="Times New Roman" w:hAnsi="Times New Roman" w:cs="Times New Roman"/>
-          <w:szCs w:val="22"/>
-        </w:rPr>
-        <w:t>Next</w:t>
-      </w:r>
-      <w:proofErr w:type="gramEnd"/>
-      <w:r>
-        <w:rPr>
-          <w:rFonts w:ascii="Times New Roman" w:hAnsi="Times New Roman" w:cs="Times New Roman"/>
-          <w:szCs w:val="22"/>
-        </w:rPr>
-        <w:t xml:space="preserve"> we are initializing the replica set in MongoDB</w:t>
+      <w:r>
+        <w:rPr>
+          <w:rFonts w:ascii="Times New Roman" w:hAnsi="Times New Roman" w:cs="Times New Roman"/>
+          <w:szCs w:val="22"/>
+        </w:rPr>
+        <w:t>Next we are initializing the replica set in MongoDB</w:t>
       </w:r>
       <w:r>
         <w:rPr>
@@ -1075,6 +1002,7 @@
           <w:rFonts w:ascii="Times New Roman" w:hAnsi="Times New Roman" w:cs="Times New Roman"/>
           <w:szCs w:val="22"/>
         </w:rPr>
+        <w:lastRenderedPageBreak/>
         <w:t>test&gt;</w:t>
       </w:r>
     </w:p>
@@ -1089,7 +1017,6 @@
         </w:rPr>
       </w:pPr>
       <w:proofErr w:type="spellStart"/>
-      <w:proofErr w:type="gramStart"/>
       <w:r>
         <w:rPr>
           <w:rFonts w:ascii="Times New Roman" w:hAnsi="Times New Roman" w:cs="Times New Roman"/>
@@ -1098,7 +1025,6 @@
         <w:t>rs.initiate</w:t>
       </w:r>
       <w:proofErr w:type="spellEnd"/>
-      <w:proofErr w:type="gramEnd"/>
       <w:r>
         <w:rPr>
           <w:rFonts w:ascii="Times New Roman" w:hAnsi="Times New Roman" w:cs="Times New Roman"/>
@@ -1146,23 +1072,7 @@
           <w:rFonts w:ascii="Times New Roman" w:hAnsi="Times New Roman" w:cs="Times New Roman"/>
           <w:szCs w:val="22"/>
         </w:rPr>
-        <w:t xml:space="preserve"> </w:t>
-      </w:r>
-      <w:proofErr w:type="gramStart"/>
-      <w:r>
-        <w:rPr>
-          <w:rFonts w:ascii="Times New Roman" w:hAnsi="Times New Roman" w:cs="Times New Roman"/>
-          <w:szCs w:val="22"/>
-        </w:rPr>
-        <w:t xml:space="preserve">   {</w:t>
-      </w:r>
-      <w:proofErr w:type="gramEnd"/>
-      <w:r>
-        <w:rPr>
-          <w:rFonts w:ascii="Times New Roman" w:hAnsi="Times New Roman" w:cs="Times New Roman"/>
-          <w:szCs w:val="22"/>
-        </w:rPr>
-        <w:t xml:space="preserve"> _id: 0, host: "mongo1:27017" },</w:t>
+        <w:t xml:space="preserve">    { _id: 0, host: "mongo1:27017" },</w:t>
       </w:r>
       <w:r>
         <w:rPr>
@@ -1176,23 +1086,7 @@
           <w:rFonts w:ascii="Times New Roman" w:hAnsi="Times New Roman" w:cs="Times New Roman"/>
           <w:szCs w:val="22"/>
         </w:rPr>
-        <w:t xml:space="preserve"> </w:t>
-      </w:r>
-      <w:proofErr w:type="gramStart"/>
-      <w:r>
-        <w:rPr>
-          <w:rFonts w:ascii="Times New Roman" w:hAnsi="Times New Roman" w:cs="Times New Roman"/>
-          <w:szCs w:val="22"/>
-        </w:rPr>
-        <w:t xml:space="preserve">   {</w:t>
-      </w:r>
-      <w:proofErr w:type="gramEnd"/>
-      <w:r>
-        <w:rPr>
-          <w:rFonts w:ascii="Times New Roman" w:hAnsi="Times New Roman" w:cs="Times New Roman"/>
-          <w:szCs w:val="22"/>
-        </w:rPr>
-        <w:t xml:space="preserve"> _id: 1, host: "mongo2:27017" },</w:t>
+        <w:t xml:space="preserve">    { _id: 1, host: "mongo2:27017" },</w:t>
       </w:r>
       <w:r>
         <w:rPr>
@@ -1206,33 +1100,8 @@
           <w:rFonts w:ascii="Times New Roman" w:hAnsi="Times New Roman" w:cs="Times New Roman"/>
           <w:szCs w:val="22"/>
         </w:rPr>
-        <w:t xml:space="preserve"> </w:t>
-      </w:r>
-      <w:proofErr w:type="gramStart"/>
-      <w:r>
-        <w:rPr>
-          <w:rFonts w:ascii="Times New Roman" w:hAnsi="Times New Roman" w:cs="Times New Roman"/>
-          <w:szCs w:val="22"/>
-        </w:rPr>
-        <w:t xml:space="preserve">   {</w:t>
-      </w:r>
-      <w:proofErr w:type="gramEnd"/>
-      <w:r>
-        <w:rPr>
-          <w:rFonts w:ascii="Times New Roman" w:hAnsi="Times New Roman" w:cs="Times New Roman"/>
-          <w:szCs w:val="22"/>
-        </w:rPr>
-        <w:t xml:space="preserve"> _id: 2, host: "mongo3:27017</w:t>
-      </w:r>
-      <w:proofErr w:type="gramStart"/>
-      <w:r>
-        <w:rPr>
-          <w:rFonts w:ascii="Times New Roman" w:hAnsi="Times New Roman" w:cs="Times New Roman"/>
-          <w:szCs w:val="22"/>
-        </w:rPr>
-        <w:t>" }</w:t>
-      </w:r>
-      <w:proofErr w:type="gramEnd"/>
+        <w:t xml:space="preserve">    { _id: 2, host: "mongo3:27017" }</w:t>
+      </w:r>
       <w:r>
         <w:rPr>
           <w:rFonts w:ascii="Times New Roman" w:hAnsi="Times New Roman" w:cs="Times New Roman"/>
@@ -1240,28 +1109,12 @@
         </w:rPr>
         <w:br/>
       </w:r>
-      <w:proofErr w:type="gramStart"/>
-      <w:r>
-        <w:rPr>
-          <w:rFonts w:ascii="Times New Roman" w:hAnsi="Times New Roman" w:cs="Times New Roman"/>
-          <w:szCs w:val="22"/>
-        </w:rPr>
-        <w:t xml:space="preserve">  ]</w:t>
-      </w:r>
-      <w:proofErr w:type="gramEnd"/>
-      <w:r>
-        <w:rPr>
-          <w:rFonts w:ascii="Times New Roman" w:hAnsi="Times New Roman" w:cs="Times New Roman"/>
-          <w:szCs w:val="22"/>
-        </w:rPr>
-        <w:t xml:space="preserve"> </w:t>
-      </w:r>
-      <w:r>
-        <w:rPr>
-          <w:rFonts w:ascii="Times New Roman" w:hAnsi="Times New Roman" w:cs="Times New Roman"/>
-          <w:szCs w:val="22"/>
-        </w:rPr>
-        <w:t>})</w:t>
+      <w:r>
+        <w:rPr>
+          <w:rFonts w:ascii="Times New Roman" w:hAnsi="Times New Roman" w:cs="Times New Roman"/>
+          <w:szCs w:val="22"/>
+        </w:rPr>
+        <w:t xml:space="preserve">  ] })</w:t>
       </w:r>
     </w:p>
     <w:p>
@@ -1278,9 +1131,9 @@
       <w:r>
         <w:rPr>
           <w:rFonts w:ascii="Times New Roman" w:hAnsi="Times New Roman" w:cs="Times New Roman"/>
-          <w:szCs w:val="22"/>
-        </w:rPr>
-        <w:lastRenderedPageBreak/>
+          <w:noProof/>
+          <w:szCs w:val="22"/>
+        </w:rPr>
         <w:drawing>
           <wp:inline distT="0" distB="0" distL="0" distR="0" wp14:anchorId="1C1E5A5B" wp14:editId="2F87BB52">
             <wp:extent cx="5731510" cy="3296285"/>
@@ -1297,7 +1150,7 @@
                     <pic:cNvPicPr/>
                   </pic:nvPicPr>
                   <pic:blipFill>
-                    <a:blip r:embed="rId7"/>
+                    <a:blip r:embed="rId8"/>
                     <a:stretch>
                       <a:fillRect/>
                     </a:stretch>
@@ -1332,6 +1185,7 @@
       <w:r>
         <w:rPr>
           <w:rFonts w:ascii="Times New Roman" w:hAnsi="Times New Roman" w:cs="Times New Roman"/>
+          <w:noProof/>
           <w:szCs w:val="22"/>
         </w:rPr>
         <w:drawing>
@@ -1350,7 +1204,7 @@
                     <pic:cNvPicPr/>
                   </pic:nvPicPr>
                   <pic:blipFill>
-                    <a:blip r:embed="rId8"/>
+                    <a:blip r:embed="rId9"/>
                     <a:stretch>
                       <a:fillRect/>
                     </a:stretch>
@@ -1390,7 +1244,6 @@
         <w:t xml:space="preserve">From </w:t>
       </w:r>
       <w:proofErr w:type="spellStart"/>
-      <w:proofErr w:type="gramStart"/>
       <w:r>
         <w:rPr>
           <w:rFonts w:ascii="Times New Roman" w:hAnsi="Times New Roman" w:cs="Times New Roman"/>
@@ -1399,7 +1252,6 @@
         <w:t>rs.status</w:t>
       </w:r>
       <w:proofErr w:type="spellEnd"/>
-      <w:proofErr w:type="gramEnd"/>
       <w:r>
         <w:rPr>
           <w:rFonts w:ascii="Times New Roman" w:hAnsi="Times New Roman" w:cs="Times New Roman"/>
@@ -1461,6 +1313,7 @@
           <w:rFonts w:ascii="Times New Roman" w:hAnsi="Times New Roman" w:cs="Times New Roman"/>
           <w:szCs w:val="22"/>
         </w:rPr>
+        <w:lastRenderedPageBreak/>
         <w:t xml:space="preserve">mongo2:27017 and mongo3:27017 – secondary which mean these only replicate the data from primary, we can read from them if you set the </w:t>
       </w:r>
       <w:proofErr w:type="spellStart"/>
@@ -1538,52 +1391,27 @@
           <w:rFonts w:ascii="Times New Roman" w:hAnsi="Times New Roman" w:cs="Times New Roman"/>
           <w:szCs w:val="22"/>
         </w:rPr>
-        <w:t xml:space="preserve">Next testing our </w:t>
-      </w:r>
-      <w:proofErr w:type="gramStart"/>
-      <w:r>
-        <w:rPr>
-          <w:rFonts w:ascii="Times New Roman" w:hAnsi="Times New Roman" w:cs="Times New Roman"/>
-          <w:szCs w:val="22"/>
-        </w:rPr>
-        <w:t>cluster  making</w:t>
-      </w:r>
-      <w:proofErr w:type="gramEnd"/>
-      <w:r>
-        <w:rPr>
-          <w:rFonts w:ascii="Times New Roman" w:hAnsi="Times New Roman" w:cs="Times New Roman"/>
-          <w:szCs w:val="22"/>
-        </w:rPr>
-        <w:t xml:space="preserve"> sure our distributed system works correctly when replicated, read, written or failed over</w:t>
-      </w:r>
-    </w:p>
-    <w:p>
-      <w:pPr>
-        <w:tabs>
-          <w:tab w:val="left" w:pos="5797"/>
-        </w:tabs>
-        <w:jc w:val="both"/>
-        <w:rPr>
-          <w:rFonts w:ascii="Times New Roman" w:hAnsi="Times New Roman" w:cs="Times New Roman"/>
-          <w:szCs w:val="22"/>
-        </w:rPr>
-      </w:pPr>
-      <w:r>
-        <w:rPr>
-          <w:rFonts w:ascii="Times New Roman" w:hAnsi="Times New Roman" w:cs="Times New Roman"/>
-          <w:szCs w:val="22"/>
-        </w:rPr>
-        <w:t xml:space="preserve">Test writing to the </w:t>
-      </w:r>
-      <w:proofErr w:type="gramStart"/>
-      <w:r>
-        <w:rPr>
-          <w:rFonts w:ascii="Times New Roman" w:hAnsi="Times New Roman" w:cs="Times New Roman"/>
-          <w:szCs w:val="22"/>
-        </w:rPr>
-        <w:t>primary :</w:t>
-      </w:r>
-      <w:proofErr w:type="gramEnd"/>
+        <w:t>Next testing our cluster  making sure our distributed system works correctly when replicated, read, written or failed over</w:t>
+      </w:r>
+    </w:p>
+    <w:p>
+      <w:pPr>
+        <w:tabs>
+          <w:tab w:val="left" w:pos="5797"/>
+        </w:tabs>
+        <w:jc w:val="both"/>
+        <w:rPr>
+          <w:rFonts w:ascii="Times New Roman" w:hAnsi="Times New Roman" w:cs="Times New Roman"/>
+          <w:szCs w:val="22"/>
+        </w:rPr>
+      </w:pPr>
+      <w:r>
+        <w:rPr>
+          <w:rFonts w:ascii="Times New Roman" w:hAnsi="Times New Roman" w:cs="Times New Roman"/>
+          <w:szCs w:val="22"/>
+        </w:rPr>
+        <w:t>Test writing to the primary :</w:t>
+      </w:r>
     </w:p>
     <w:p>
       <w:pPr>
@@ -1616,13 +1444,11 @@
         </w:rPr>
       </w:pPr>
       <w:proofErr w:type="spellStart"/>
-      <w:proofErr w:type="gramStart"/>
-      <w:r>
-        <w:rPr>
-          <w:rFonts w:ascii="Times New Roman" w:hAnsi="Times New Roman" w:cs="Times New Roman"/>
-          <w:szCs w:val="22"/>
-        </w:rPr>
-        <w:lastRenderedPageBreak/>
+      <w:r>
+        <w:rPr>
+          <w:rFonts w:ascii="Times New Roman" w:hAnsi="Times New Roman" w:cs="Times New Roman"/>
+          <w:szCs w:val="22"/>
+        </w:rPr>
         <w:t>db.Collection.insertOne</w:t>
       </w:r>
       <w:proofErr w:type="spellEnd"/>
@@ -1631,15 +1457,7 @@
           <w:rFonts w:ascii="Times New Roman" w:hAnsi="Times New Roman" w:cs="Times New Roman"/>
           <w:szCs w:val="22"/>
         </w:rPr>
-        <w:t>({ username</w:t>
-      </w:r>
-      <w:proofErr w:type="gramEnd"/>
-      <w:r>
-        <w:rPr>
-          <w:rFonts w:ascii="Times New Roman" w:hAnsi="Times New Roman" w:cs="Times New Roman"/>
-          <w:szCs w:val="22"/>
-        </w:rPr>
-        <w:t>: "</w:t>
+        <w:t>({ username: "</w:t>
       </w:r>
       <w:proofErr w:type="spellStart"/>
       <w:r>
@@ -1671,52 +1489,27 @@
           <w:rFonts w:ascii="Times New Roman" w:hAnsi="Times New Roman" w:cs="Times New Roman"/>
           <w:szCs w:val="22"/>
         </w:rPr>
-        <w:t xml:space="preserve">: new </w:t>
-      </w:r>
-      <w:proofErr w:type="gramStart"/>
-      <w:r>
-        <w:rPr>
-          <w:rFonts w:ascii="Times New Roman" w:hAnsi="Times New Roman" w:cs="Times New Roman"/>
-          <w:szCs w:val="22"/>
-        </w:rPr>
-        <w:t>Date() }</w:t>
-      </w:r>
-      <w:proofErr w:type="gramEnd"/>
-      <w:r>
-        <w:rPr>
-          <w:rFonts w:ascii="Times New Roman" w:hAnsi="Times New Roman" w:cs="Times New Roman"/>
-          <w:szCs w:val="22"/>
-        </w:rPr>
-        <w:t>)</w:t>
-      </w:r>
-    </w:p>
-    <w:p>
-      <w:pPr>
-        <w:tabs>
-          <w:tab w:val="left" w:pos="5797"/>
-        </w:tabs>
-        <w:jc w:val="both"/>
-        <w:rPr>
-          <w:rFonts w:ascii="Times New Roman" w:hAnsi="Times New Roman" w:cs="Times New Roman"/>
-          <w:szCs w:val="22"/>
-        </w:rPr>
-      </w:pPr>
-      <w:r>
-        <w:rPr>
-          <w:rFonts w:ascii="Times New Roman" w:hAnsi="Times New Roman" w:cs="Times New Roman"/>
-          <w:szCs w:val="22"/>
-        </w:rPr>
-        <w:t xml:space="preserve">test reads from </w:t>
-      </w:r>
-      <w:proofErr w:type="gramStart"/>
-      <w:r>
-        <w:rPr>
-          <w:rFonts w:ascii="Times New Roman" w:hAnsi="Times New Roman" w:cs="Times New Roman"/>
-          <w:szCs w:val="22"/>
-        </w:rPr>
-        <w:t>secondary :</w:t>
-      </w:r>
-      <w:proofErr w:type="gramEnd"/>
+        <w:t>: new Date() })</w:t>
+      </w:r>
+    </w:p>
+    <w:p>
+      <w:pPr>
+        <w:tabs>
+          <w:tab w:val="left" w:pos="5797"/>
+        </w:tabs>
+        <w:jc w:val="both"/>
+        <w:rPr>
+          <w:rFonts w:ascii="Times New Roman" w:hAnsi="Times New Roman" w:cs="Times New Roman"/>
+          <w:szCs w:val="22"/>
+        </w:rPr>
+      </w:pPr>
+      <w:r>
+        <w:rPr>
+          <w:rFonts w:ascii="Times New Roman" w:hAnsi="Times New Roman" w:cs="Times New Roman"/>
+          <w:szCs w:val="22"/>
+        </w:rPr>
+        <w:t>test reads from secondary :</w:t>
+      </w:r>
     </w:p>
     <w:p>
       <w:pPr>
@@ -1730,7 +1523,6 @@
         </w:rPr>
       </w:pPr>
       <w:proofErr w:type="spellStart"/>
-      <w:proofErr w:type="gramStart"/>
       <w:r>
         <w:rPr>
           <w:rFonts w:ascii="Times New Roman" w:hAnsi="Times New Roman" w:cs="Times New Roman"/>
@@ -1739,21 +1531,12 @@
         <w:t>db.getMongo</w:t>
       </w:r>
       <w:proofErr w:type="spellEnd"/>
-      <w:proofErr w:type="gramEnd"/>
-      <w:r>
-        <w:rPr>
-          <w:rFonts w:ascii="Times New Roman" w:hAnsi="Times New Roman" w:cs="Times New Roman"/>
-          <w:szCs w:val="22"/>
-        </w:rPr>
-        <w:t>(</w:t>
-      </w:r>
-      <w:proofErr w:type="gramStart"/>
-      <w:r>
-        <w:rPr>
-          <w:rFonts w:ascii="Times New Roman" w:hAnsi="Times New Roman" w:cs="Times New Roman"/>
-          <w:szCs w:val="22"/>
-        </w:rPr>
-        <w:t>).</w:t>
+      <w:r>
+        <w:rPr>
+          <w:rFonts w:ascii="Times New Roman" w:hAnsi="Times New Roman" w:cs="Times New Roman"/>
+          <w:szCs w:val="22"/>
+        </w:rPr>
+        <w:t>().</w:t>
       </w:r>
       <w:proofErr w:type="spellStart"/>
       <w:r>
@@ -1764,7 +1547,6 @@
         <w:t>setReadPref</w:t>
       </w:r>
       <w:proofErr w:type="spellEnd"/>
-      <w:proofErr w:type="gramEnd"/>
       <w:r>
         <w:rPr>
           <w:rFonts w:ascii="Times New Roman" w:hAnsi="Times New Roman" w:cs="Times New Roman"/>
@@ -1785,7 +1567,6 @@
         </w:rPr>
       </w:pPr>
       <w:proofErr w:type="spellStart"/>
-      <w:proofErr w:type="gramStart"/>
       <w:r>
         <w:rPr>
           <w:rFonts w:ascii="Times New Roman" w:hAnsi="Times New Roman" w:cs="Times New Roman"/>
@@ -1799,15 +1580,7 @@
           <w:rFonts w:ascii="Times New Roman" w:hAnsi="Times New Roman" w:cs="Times New Roman"/>
           <w:szCs w:val="22"/>
         </w:rPr>
-        <w:t>({ username</w:t>
-      </w:r>
-      <w:proofErr w:type="gramEnd"/>
-      <w:r>
-        <w:rPr>
-          <w:rFonts w:ascii="Times New Roman" w:hAnsi="Times New Roman" w:cs="Times New Roman"/>
-          <w:szCs w:val="22"/>
-        </w:rPr>
-        <w:t>: "</w:t>
+        <w:t>({ username: "</w:t>
       </w:r>
       <w:proofErr w:type="spellStart"/>
       <w:r>
@@ -1818,21 +1591,12 @@
         <w:t>NewUser</w:t>
       </w:r>
       <w:proofErr w:type="spellEnd"/>
-      <w:proofErr w:type="gramStart"/>
-      <w:r>
-        <w:rPr>
-          <w:rFonts w:ascii="Times New Roman" w:hAnsi="Times New Roman" w:cs="Times New Roman"/>
-          <w:szCs w:val="22"/>
-        </w:rPr>
-        <w:t>" }).pretty</w:t>
-      </w:r>
-      <w:proofErr w:type="gramEnd"/>
-      <w:r>
-        <w:rPr>
-          <w:rFonts w:ascii="Times New Roman" w:hAnsi="Times New Roman" w:cs="Times New Roman"/>
-          <w:szCs w:val="22"/>
-        </w:rPr>
-        <w:t>()</w:t>
+      <w:r>
+        <w:rPr>
+          <w:rFonts w:ascii="Times New Roman" w:hAnsi="Times New Roman" w:cs="Times New Roman"/>
+          <w:szCs w:val="22"/>
+        </w:rPr>
+        <w:t>" }).pretty()</w:t>
       </w:r>
     </w:p>
     <w:p>
@@ -1849,6 +1613,7 @@
       <w:r>
         <w:rPr>
           <w:rFonts w:ascii="Times New Roman" w:hAnsi="Times New Roman" w:cs="Times New Roman"/>
+          <w:noProof/>
           <w:szCs w:val="22"/>
         </w:rPr>
         <w:drawing>
@@ -1867,7 +1632,7 @@
                     <pic:cNvPicPr/>
                   </pic:nvPicPr>
                   <pic:blipFill>
-                    <a:blip r:embed="rId9"/>
+                    <a:blip r:embed="rId10"/>
                     <a:stretch>
                       <a:fillRect/>
                     </a:stretch>
@@ -1978,21 +1743,12 @@
           <w:szCs w:val="22"/>
         </w:rPr>
       </w:pPr>
-      <w:proofErr w:type="gramStart"/>
-      <w:r>
-        <w:rPr>
-          <w:rFonts w:ascii="Times New Roman" w:hAnsi="Times New Roman" w:cs="Times New Roman"/>
-          <w:szCs w:val="22"/>
-        </w:rPr>
-        <w:t>find({ username</w:t>
-      </w:r>
-      <w:proofErr w:type="gramEnd"/>
-      <w:r>
-        <w:rPr>
-          <w:rFonts w:ascii="Times New Roman" w:hAnsi="Times New Roman" w:cs="Times New Roman"/>
-          <w:szCs w:val="22"/>
-        </w:rPr>
-        <w:t>: "</w:t>
+      <w:r>
+        <w:rPr>
+          <w:rFonts w:ascii="Times New Roman" w:hAnsi="Times New Roman" w:cs="Times New Roman"/>
+          <w:szCs w:val="22"/>
+        </w:rPr>
+        <w:t>find({ username: "</w:t>
       </w:r>
       <w:proofErr w:type="spellStart"/>
       <w:r>
@@ -2003,21 +1759,12 @@
         <w:t>NewUser</w:t>
       </w:r>
       <w:proofErr w:type="spellEnd"/>
-      <w:proofErr w:type="gramStart"/>
-      <w:r>
-        <w:rPr>
-          <w:rFonts w:ascii="Times New Roman" w:hAnsi="Times New Roman" w:cs="Times New Roman"/>
-          <w:szCs w:val="22"/>
-        </w:rPr>
-        <w:t>" }</w:t>
-      </w:r>
-      <w:proofErr w:type="gramEnd"/>
-      <w:r>
-        <w:rPr>
-          <w:rFonts w:ascii="Times New Roman" w:hAnsi="Times New Roman" w:cs="Times New Roman"/>
-          <w:szCs w:val="22"/>
-        </w:rPr>
-        <w:t xml:space="preserve">) → checks if the document you inserted on the primary has </w:t>
+      <w:r>
+        <w:rPr>
+          <w:rFonts w:ascii="Times New Roman" w:hAnsi="Times New Roman" w:cs="Times New Roman"/>
+          <w:szCs w:val="22"/>
+        </w:rPr>
+        <w:t xml:space="preserve">" }) → checks if the document you inserted on the primary has </w:t>
       </w:r>
       <w:r>
         <w:rPr>
@@ -2090,6 +1837,7 @@
       <w:r>
         <w:rPr>
           <w:rFonts w:ascii="Times New Roman" w:hAnsi="Times New Roman" w:cs="Times New Roman"/>
+          <w:noProof/>
           <w:szCs w:val="22"/>
         </w:rPr>
         <w:drawing>
@@ -2108,7 +1856,7 @@
                     <pic:cNvPicPr/>
                   </pic:nvPicPr>
                   <pic:blipFill>
-                    <a:blip r:embed="rId10"/>
+                    <a:blip r:embed="rId11"/>
                     <a:stretch>
                       <a:fillRect/>
                     </a:stretch>
@@ -2145,6 +1893,7 @@
           <w:rFonts w:ascii="Times New Roman" w:hAnsi="Times New Roman" w:cs="Times New Roman"/>
           <w:szCs w:val="22"/>
         </w:rPr>
+        <w:lastRenderedPageBreak/>
         <w:t xml:space="preserve">The MongoDB automatically create data when we try to insert it and acknowledge shows true which means the </w:t>
       </w:r>
       <w:proofErr w:type="spellStart"/>
@@ -2183,7 +1932,6 @@
         <w:t xml:space="preserve">When </w:t>
       </w:r>
       <w:proofErr w:type="spellStart"/>
-      <w:proofErr w:type="gramStart"/>
       <w:r>
         <w:rPr>
           <w:rFonts w:ascii="Times New Roman" w:hAnsi="Times New Roman" w:cs="Times New Roman"/>
@@ -2192,36 +1940,12 @@
         <w:t>db.UserProfile.find</w:t>
       </w:r>
       <w:proofErr w:type="spellEnd"/>
-      <w:proofErr w:type="gramEnd"/>
-      <w:r>
-        <w:rPr>
-          <w:rFonts w:ascii="Times New Roman" w:hAnsi="Times New Roman" w:cs="Times New Roman"/>
-          <w:szCs w:val="22"/>
-        </w:rPr>
-        <w:t>(</w:t>
-      </w:r>
-      <w:proofErr w:type="gramStart"/>
-      <w:r>
-        <w:rPr>
-          <w:rFonts w:ascii="Times New Roman" w:hAnsi="Times New Roman" w:cs="Times New Roman"/>
-          <w:szCs w:val="22"/>
-        </w:rPr>
-        <w:t>).pretty</w:t>
-      </w:r>
-      <w:proofErr w:type="gramEnd"/>
-      <w:r>
-        <w:rPr>
-          <w:rFonts w:ascii="Times New Roman" w:hAnsi="Times New Roman" w:cs="Times New Roman"/>
-          <w:szCs w:val="22"/>
-        </w:rPr>
-        <w:t>()</w:t>
-      </w:r>
-      <w:r>
-        <w:rPr>
-          <w:rFonts w:ascii="Times New Roman" w:hAnsi="Times New Roman" w:cs="Times New Roman"/>
-          <w:szCs w:val="22"/>
-        </w:rPr>
-        <w:t xml:space="preserve"> command is used we can see all the inserted document. Which helps us to verify the data on primary node</w:t>
+      <w:r>
+        <w:rPr>
+          <w:rFonts w:ascii="Times New Roman" w:hAnsi="Times New Roman" w:cs="Times New Roman"/>
+          <w:szCs w:val="22"/>
+        </w:rPr>
+        <w:t>().pretty() command is used we can see all the inserted document. Which helps us to verify the data on primary node</w:t>
       </w:r>
     </w:p>
     <w:p>
@@ -2239,9 +1963,9 @@
       <w:r>
         <w:rPr>
           <w:rFonts w:ascii="Times New Roman" w:hAnsi="Times New Roman" w:cs="Times New Roman"/>
-          <w:szCs w:val="22"/>
-        </w:rPr>
-        <w:lastRenderedPageBreak/>
+          <w:noProof/>
+          <w:szCs w:val="22"/>
+        </w:rPr>
         <w:drawing>
           <wp:inline distT="0" distB="0" distL="0" distR="0" wp14:anchorId="0796C008" wp14:editId="2B5AFA8B">
             <wp:extent cx="3050253" cy="2571008"/>
@@ -2258,7 +1982,7 @@
                     <pic:cNvPicPr/>
                   </pic:nvPicPr>
                   <pic:blipFill>
-                    <a:blip r:embed="rId11"/>
+                    <a:blip r:embed="rId12"/>
                     <a:stretch>
                       <a:fillRect/>
                     </a:stretch>
@@ -2291,7 +2015,6 @@
         </w:rPr>
       </w:pPr>
       <w:proofErr w:type="spellStart"/>
-      <w:proofErr w:type="gramStart"/>
       <w:r>
         <w:rPr>
           <w:rFonts w:ascii="Times New Roman" w:hAnsi="Times New Roman" w:cs="Times New Roman"/>
@@ -2300,21 +2023,12 @@
         <w:t>db.getMongo</w:t>
       </w:r>
       <w:proofErr w:type="spellEnd"/>
-      <w:proofErr w:type="gramEnd"/>
-      <w:r>
-        <w:rPr>
-          <w:rFonts w:ascii="Times New Roman" w:hAnsi="Times New Roman" w:cs="Times New Roman"/>
-          <w:szCs w:val="22"/>
-        </w:rPr>
-        <w:t>(</w:t>
-      </w:r>
-      <w:proofErr w:type="gramStart"/>
-      <w:r>
-        <w:rPr>
-          <w:rFonts w:ascii="Times New Roman" w:hAnsi="Times New Roman" w:cs="Times New Roman"/>
-          <w:szCs w:val="22"/>
-        </w:rPr>
-        <w:t>).</w:t>
+      <w:r>
+        <w:rPr>
+          <w:rFonts w:ascii="Times New Roman" w:hAnsi="Times New Roman" w:cs="Times New Roman"/>
+          <w:szCs w:val="22"/>
+        </w:rPr>
+        <w:t>().</w:t>
       </w:r>
       <w:proofErr w:type="spellStart"/>
       <w:r>
@@ -2325,7 +2039,6 @@
         <w:t>setReadPref</w:t>
       </w:r>
       <w:proofErr w:type="spellEnd"/>
-      <w:proofErr w:type="gramEnd"/>
       <w:r>
         <w:rPr>
           <w:rFonts w:ascii="Times New Roman" w:hAnsi="Times New Roman" w:cs="Times New Roman"/>
@@ -2341,7 +2054,6 @@
         <w:br/>
       </w:r>
       <w:proofErr w:type="spellStart"/>
-      <w:proofErr w:type="gramStart"/>
       <w:r>
         <w:rPr>
           <w:rFonts w:ascii="Times New Roman" w:hAnsi="Times New Roman" w:cs="Times New Roman"/>
@@ -2350,64 +2062,31 @@
         <w:t>db.UserProfile.find</w:t>
       </w:r>
       <w:proofErr w:type="spellEnd"/>
-      <w:proofErr w:type="gramEnd"/>
-      <w:r>
-        <w:rPr>
-          <w:rFonts w:ascii="Times New Roman" w:hAnsi="Times New Roman" w:cs="Times New Roman"/>
-          <w:szCs w:val="22"/>
-        </w:rPr>
-        <w:t>(</w:t>
-      </w:r>
-      <w:proofErr w:type="gramStart"/>
-      <w:r>
-        <w:rPr>
-          <w:rFonts w:ascii="Times New Roman" w:hAnsi="Times New Roman" w:cs="Times New Roman"/>
-          <w:szCs w:val="22"/>
-        </w:rPr>
-        <w:t>).pretty</w:t>
-      </w:r>
-      <w:proofErr w:type="gramEnd"/>
-      <w:r>
-        <w:rPr>
-          <w:rFonts w:ascii="Times New Roman" w:hAnsi="Times New Roman" w:cs="Times New Roman"/>
-          <w:szCs w:val="22"/>
-        </w:rPr>
-        <w:t>()</w:t>
-      </w:r>
-    </w:p>
-    <w:p>
-      <w:pPr>
-        <w:tabs>
-          <w:tab w:val="left" w:pos="5797"/>
-        </w:tabs>
-        <w:jc w:val="both"/>
-        <w:rPr>
-          <w:rFonts w:ascii="Times New Roman" w:hAnsi="Times New Roman" w:cs="Times New Roman"/>
-          <w:szCs w:val="22"/>
-        </w:rPr>
-      </w:pPr>
-      <w:r>
-        <w:rPr>
-          <w:rFonts w:ascii="Times New Roman" w:hAnsi="Times New Roman" w:cs="Times New Roman"/>
-          <w:szCs w:val="22"/>
-        </w:rPr>
-        <w:t xml:space="preserve">this command </w:t>
-      </w:r>
-      <w:proofErr w:type="gramStart"/>
-      <w:r>
-        <w:rPr>
-          <w:rFonts w:ascii="Times New Roman" w:hAnsi="Times New Roman" w:cs="Times New Roman"/>
-          <w:szCs w:val="22"/>
-        </w:rPr>
-        <w:t>help</w:t>
-      </w:r>
-      <w:proofErr w:type="gramEnd"/>
-      <w:r>
-        <w:rPr>
-          <w:rFonts w:ascii="Times New Roman" w:hAnsi="Times New Roman" w:cs="Times New Roman"/>
-          <w:szCs w:val="22"/>
-        </w:rPr>
-        <w:t xml:space="preserve"> test replication and check if the data appears in secondary node which conforms that our cluster is functioning properly</w:t>
+      <w:r>
+        <w:rPr>
+          <w:rFonts w:ascii="Times New Roman" w:hAnsi="Times New Roman" w:cs="Times New Roman"/>
+          <w:szCs w:val="22"/>
+        </w:rPr>
+        <w:t>().pretty()</w:t>
+      </w:r>
+    </w:p>
+    <w:p>
+      <w:pPr>
+        <w:tabs>
+          <w:tab w:val="left" w:pos="5797"/>
+        </w:tabs>
+        <w:jc w:val="both"/>
+        <w:rPr>
+          <w:rFonts w:ascii="Times New Roman" w:hAnsi="Times New Roman" w:cs="Times New Roman"/>
+          <w:szCs w:val="22"/>
+        </w:rPr>
+      </w:pPr>
+      <w:r>
+        <w:rPr>
+          <w:rFonts w:ascii="Times New Roman" w:hAnsi="Times New Roman" w:cs="Times New Roman"/>
+          <w:szCs w:val="22"/>
+        </w:rPr>
+        <w:t>this command help test replication and check if the data appears in secondary node which conforms that our cluster is functioning properly</w:t>
       </w:r>
     </w:p>
     <w:p>
@@ -2424,6 +2103,7 @@
       <w:r>
         <w:rPr>
           <w:rFonts w:ascii="Times New Roman" w:hAnsi="Times New Roman" w:cs="Times New Roman"/>
+          <w:noProof/>
           <w:szCs w:val="22"/>
         </w:rPr>
         <w:drawing>
@@ -2442,7 +2122,7 @@
                     <pic:cNvPicPr/>
                   </pic:nvPicPr>
                   <pic:blipFill>
-                    <a:blip r:embed="rId12"/>
+                    <a:blip r:embed="rId13"/>
                     <a:stretch>
                       <a:fillRect/>
                     </a:stretch>
@@ -2570,26 +2250,9 @@
           <w:rFonts w:ascii="Times New Roman" w:hAnsi="Times New Roman" w:cs="Times New Roman"/>
           <w:szCs w:val="22"/>
         </w:rPr>
-        <w:t xml:space="preserve">For this first I confirmed my replicating factor (RF) which should be ideally 3 </w:t>
-      </w:r>
-      <w:proofErr w:type="gramStart"/>
-      <w:r>
-        <w:rPr>
-          <w:rFonts w:ascii="Times New Roman" w:hAnsi="Times New Roman" w:cs="Times New Roman"/>
-          <w:szCs w:val="22"/>
-        </w:rPr>
-        <w:t>cause</w:t>
-      </w:r>
-      <w:proofErr w:type="gramEnd"/>
-      <w:r>
-        <w:rPr>
-          <w:rFonts w:ascii="Times New Roman" w:hAnsi="Times New Roman" w:cs="Times New Roman"/>
-          <w:szCs w:val="22"/>
-        </w:rPr>
-        <w:t xml:space="preserve"> I have 3 clusters. This can be verified using </w:t>
+        <w:t xml:space="preserve">For this first I confirmed my replicating factor (RF) which should be ideally 3 cause I have 3 clusters. This can be verified using </w:t>
       </w:r>
       <w:proofErr w:type="spellStart"/>
-      <w:proofErr w:type="gramStart"/>
       <w:r>
         <w:rPr>
           <w:rFonts w:ascii="Times New Roman" w:hAnsi="Times New Roman" w:cs="Times New Roman"/>
@@ -2600,27 +2263,12 @@
         <w:t>rs.status</w:t>
       </w:r>
       <w:proofErr w:type="spellEnd"/>
-      <w:proofErr w:type="gramEnd"/>
-      <w:r>
-        <w:rPr>
-          <w:rFonts w:ascii="Times New Roman" w:hAnsi="Times New Roman" w:cs="Times New Roman"/>
-          <w:szCs w:val="22"/>
-        </w:rPr>
-        <w:t xml:space="preserve"> which returns </w:t>
-      </w:r>
-      <w:r>
-        <w:rPr>
-          <w:rFonts w:ascii="Times New Roman" w:hAnsi="Times New Roman" w:cs="Times New Roman"/>
-          <w:szCs w:val="22"/>
-        </w:rPr>
-        <w:t>mongo1, mongo2, mongo3</w:t>
-      </w:r>
-      <w:r>
-        <w:rPr>
-          <w:rFonts w:ascii="Times New Roman" w:hAnsi="Times New Roman" w:cs="Times New Roman"/>
-          <w:szCs w:val="22"/>
-        </w:rPr>
-        <w:t xml:space="preserve"> meaning data is replicated to 3 nodes (1 primary and 2 secondaries)</w:t>
+      <w:r>
+        <w:rPr>
+          <w:rFonts w:ascii="Times New Roman" w:hAnsi="Times New Roman" w:cs="Times New Roman"/>
+          <w:szCs w:val="22"/>
+        </w:rPr>
+        <w:t xml:space="preserve"> which returns mongo1, mongo2, mongo3 meaning data is replicated to 3 nodes (1 primary and 2 secondaries)</w:t>
       </w:r>
     </w:p>
     <w:p>
@@ -2637,6 +2285,7 @@
       <w:r>
         <w:rPr>
           <w:rFonts w:ascii="Times New Roman" w:hAnsi="Times New Roman" w:cs="Times New Roman"/>
+          <w:noProof/>
           <w:szCs w:val="22"/>
         </w:rPr>
         <w:lastRenderedPageBreak/>
@@ -2656,7 +2305,7 @@
                     <pic:cNvPicPr/>
                   </pic:nvPicPr>
                   <pic:blipFill>
-                    <a:blip r:embed="rId13"/>
+                    <a:blip r:embed="rId14"/>
                     <a:stretch>
                       <a:fillRect/>
                     </a:stretch>
@@ -2693,14 +2342,7 @@
           <w:rFonts w:ascii="Times New Roman" w:hAnsi="Times New Roman" w:cs="Times New Roman"/>
           <w:szCs w:val="22"/>
         </w:rPr>
-        <w:t xml:space="preserve">Step 2: </w:t>
-      </w:r>
-      <w:r>
-        <w:rPr>
-          <w:rFonts w:ascii="Times New Roman" w:hAnsi="Times New Roman" w:cs="Times New Roman"/>
-          <w:szCs w:val="22"/>
-        </w:rPr>
-        <w:t>Test Different Write Concerns</w:t>
+        <w:t>Step 2: Test Different Write Concerns</w:t>
       </w:r>
     </w:p>
     <w:p>
@@ -2789,7 +2431,6 @@
         </w:rPr>
       </w:pPr>
       <w:proofErr w:type="spellStart"/>
-      <w:proofErr w:type="gramStart"/>
       <w:r>
         <w:rPr>
           <w:rFonts w:ascii="Times New Roman" w:hAnsi="Times New Roman" w:cs="Times New Roman"/>
@@ -2798,7 +2439,6 @@
         <w:t>db.UserProfile.insertOne</w:t>
       </w:r>
       <w:proofErr w:type="spellEnd"/>
-      <w:proofErr w:type="gramEnd"/>
       <w:r>
         <w:rPr>
           <w:rFonts w:ascii="Times New Roman" w:hAnsi="Times New Roman" w:cs="Times New Roman"/>
@@ -2850,23 +2490,7 @@
           <w:rFonts w:ascii="Times New Roman" w:hAnsi="Times New Roman" w:cs="Times New Roman"/>
           <w:szCs w:val="22"/>
         </w:rPr>
-        <w:t xml:space="preserve">: new </w:t>
-      </w:r>
-      <w:proofErr w:type="gramStart"/>
-      <w:r>
-        <w:rPr>
-          <w:rFonts w:ascii="Times New Roman" w:hAnsi="Times New Roman" w:cs="Times New Roman"/>
-          <w:szCs w:val="22"/>
-        </w:rPr>
-        <w:t>Date(</w:t>
-      </w:r>
-      <w:proofErr w:type="gramEnd"/>
-      <w:r>
-        <w:rPr>
-          <w:rFonts w:ascii="Times New Roman" w:hAnsi="Times New Roman" w:cs="Times New Roman"/>
-          <w:szCs w:val="22"/>
-        </w:rPr>
-        <w:t>) },</w:t>
+        <w:t>: new Date() },</w:t>
       </w:r>
       <w:r>
         <w:rPr>
@@ -2880,15 +2504,7 @@
           <w:rFonts w:ascii="Times New Roman" w:hAnsi="Times New Roman" w:cs="Times New Roman"/>
           <w:szCs w:val="22"/>
         </w:rPr>
-        <w:t xml:space="preserve">  </w:t>
-      </w:r>
-      <w:proofErr w:type="gramStart"/>
-      <w:r>
-        <w:rPr>
-          <w:rFonts w:ascii="Times New Roman" w:hAnsi="Times New Roman" w:cs="Times New Roman"/>
-          <w:szCs w:val="22"/>
-        </w:rPr>
-        <w:t xml:space="preserve">{ </w:t>
+        <w:t xml:space="preserve">  { </w:t>
       </w:r>
       <w:proofErr w:type="spellStart"/>
       <w:r>
@@ -2899,45 +2515,12 @@
         <w:t>writeConcern</w:t>
       </w:r>
       <w:proofErr w:type="spellEnd"/>
-      <w:proofErr w:type="gramEnd"/>
-      <w:r>
-        <w:rPr>
-          <w:rFonts w:ascii="Times New Roman" w:hAnsi="Times New Roman" w:cs="Times New Roman"/>
-          <w:szCs w:val="22"/>
-        </w:rPr>
-        <w:t xml:space="preserve">: </w:t>
-      </w:r>
-      <w:proofErr w:type="gramStart"/>
-      <w:r>
-        <w:rPr>
-          <w:rFonts w:ascii="Times New Roman" w:hAnsi="Times New Roman" w:cs="Times New Roman"/>
-          <w:szCs w:val="22"/>
-        </w:rPr>
-        <w:t>{ w</w:t>
-      </w:r>
-      <w:proofErr w:type="gramEnd"/>
-      <w:r>
-        <w:rPr>
-          <w:rFonts w:ascii="Times New Roman" w:hAnsi="Times New Roman" w:cs="Times New Roman"/>
-          <w:szCs w:val="22"/>
-        </w:rPr>
-        <w:t xml:space="preserve">: </w:t>
-      </w:r>
-      <w:proofErr w:type="gramStart"/>
-      <w:r>
-        <w:rPr>
-          <w:rFonts w:ascii="Times New Roman" w:hAnsi="Times New Roman" w:cs="Times New Roman"/>
-          <w:szCs w:val="22"/>
-        </w:rPr>
-        <w:t>1 }</w:t>
-      </w:r>
-      <w:proofErr w:type="gramEnd"/>
-      <w:r>
-        <w:rPr>
-          <w:rFonts w:ascii="Times New Roman" w:hAnsi="Times New Roman" w:cs="Times New Roman"/>
-          <w:szCs w:val="22"/>
-        </w:rPr>
-        <w:t xml:space="preserve"> })</w:t>
+      <w:r>
+        <w:rPr>
+          <w:rFonts w:ascii="Times New Roman" w:hAnsi="Times New Roman" w:cs="Times New Roman"/>
+          <w:szCs w:val="22"/>
+        </w:rPr>
+        <w:t>: { w: 1 } })</w:t>
       </w:r>
     </w:p>
     <w:p>
@@ -2954,6 +2537,7 @@
       <w:r>
         <w:rPr>
           <w:rFonts w:ascii="Times New Roman" w:hAnsi="Times New Roman" w:cs="Times New Roman"/>
+          <w:noProof/>
           <w:szCs w:val="22"/>
         </w:rPr>
         <w:drawing>
@@ -2972,7 +2556,7 @@
                     <pic:cNvPicPr/>
                   </pic:nvPicPr>
                   <pic:blipFill>
-                    <a:blip r:embed="rId14"/>
+                    <a:blip r:embed="rId15"/>
                     <a:stretch>
                       <a:fillRect/>
                     </a:stretch>
@@ -3014,37 +2598,7 @@
           <w:rFonts w:ascii="Times New Roman" w:hAnsi="Times New Roman" w:cs="Times New Roman"/>
           <w:szCs w:val="22"/>
         </w:rPr>
-        <w:t xml:space="preserve">W: majority – write acknowledged only after the majority (2&amp;3) members conformed. This has slightly slower </w:t>
-      </w:r>
-      <w:proofErr w:type="gramStart"/>
-      <w:r>
-        <w:rPr>
-          <w:rFonts w:ascii="Times New Roman" w:hAnsi="Times New Roman" w:cs="Times New Roman"/>
-          <w:szCs w:val="22"/>
-        </w:rPr>
-        <w:t>write</w:t>
-      </w:r>
-      <w:proofErr w:type="gramEnd"/>
-      <w:r>
-        <w:rPr>
-          <w:rFonts w:ascii="Times New Roman" w:hAnsi="Times New Roman" w:cs="Times New Roman"/>
-          <w:szCs w:val="22"/>
-        </w:rPr>
-        <w:t xml:space="preserve"> latency and </w:t>
-      </w:r>
-      <w:r>
-        <w:rPr>
-          <w:rFonts w:ascii="Times New Roman" w:hAnsi="Times New Roman" w:cs="Times New Roman"/>
-          <w:szCs w:val="22"/>
-        </w:rPr>
-        <w:t>High durability (guaranteed to survive primary failure)</w:t>
-      </w:r>
-      <w:r>
-        <w:rPr>
-          <w:rFonts w:ascii="Times New Roman" w:hAnsi="Times New Roman" w:cs="Times New Roman"/>
-          <w:szCs w:val="22"/>
-        </w:rPr>
-        <w:t xml:space="preserve"> </w:t>
+        <w:t xml:space="preserve">W: majority – write acknowledged only after the majority (2&amp;3) members conformed. This has slightly slower write latency and High durability (guaranteed to survive primary failure) </w:t>
       </w:r>
     </w:p>
     <w:p>
@@ -3073,7 +2627,6 @@
         </w:rPr>
       </w:pPr>
       <w:proofErr w:type="spellStart"/>
-      <w:proofErr w:type="gramStart"/>
       <w:r>
         <w:rPr>
           <w:rFonts w:ascii="Times New Roman" w:hAnsi="Times New Roman" w:cs="Times New Roman"/>
@@ -3082,7 +2635,6 @@
         <w:t>db.UserProfile.insertOne</w:t>
       </w:r>
       <w:proofErr w:type="spellEnd"/>
-      <w:proofErr w:type="gramEnd"/>
       <w:r>
         <w:rPr>
           <w:rFonts w:ascii="Times New Roman" w:hAnsi="Times New Roman" w:cs="Times New Roman"/>
@@ -3108,23 +2660,7 @@
           <w:rFonts w:ascii="Times New Roman" w:hAnsi="Times New Roman" w:cs="Times New Roman"/>
           <w:szCs w:val="22"/>
         </w:rPr>
-        <w:t xml:space="preserve">  </w:t>
-      </w:r>
-      <w:proofErr w:type="gramStart"/>
-      <w:r>
-        <w:rPr>
-          <w:rFonts w:ascii="Times New Roman" w:hAnsi="Times New Roman" w:cs="Times New Roman"/>
-          <w:szCs w:val="22"/>
-        </w:rPr>
-        <w:t>{ username</w:t>
-      </w:r>
-      <w:proofErr w:type="gramEnd"/>
-      <w:r>
-        <w:rPr>
-          <w:rFonts w:ascii="Times New Roman" w:hAnsi="Times New Roman" w:cs="Times New Roman"/>
-          <w:szCs w:val="22"/>
-        </w:rPr>
-        <w:t>: "</w:t>
+        <w:t xml:space="preserve">  { username: "</w:t>
       </w:r>
       <w:proofErr w:type="spellStart"/>
       <w:r>
@@ -3156,23 +2692,7 @@
           <w:rFonts w:ascii="Times New Roman" w:hAnsi="Times New Roman" w:cs="Times New Roman"/>
           <w:szCs w:val="22"/>
         </w:rPr>
-        <w:t xml:space="preserve">: new </w:t>
-      </w:r>
-      <w:proofErr w:type="gramStart"/>
-      <w:r>
-        <w:rPr>
-          <w:rFonts w:ascii="Times New Roman" w:hAnsi="Times New Roman" w:cs="Times New Roman"/>
-          <w:szCs w:val="22"/>
-        </w:rPr>
-        <w:t>Date() }</w:t>
-      </w:r>
-      <w:proofErr w:type="gramEnd"/>
-      <w:r>
-        <w:rPr>
-          <w:rFonts w:ascii="Times New Roman" w:hAnsi="Times New Roman" w:cs="Times New Roman"/>
-          <w:szCs w:val="22"/>
-        </w:rPr>
-        <w:t>,</w:t>
+        <w:t>: new Date() },</w:t>
       </w:r>
     </w:p>
     <w:p>
@@ -3192,15 +2712,7 @@
           <w:rFonts w:ascii="Times New Roman" w:hAnsi="Times New Roman" w:cs="Times New Roman"/>
           <w:szCs w:val="22"/>
         </w:rPr>
-        <w:t xml:space="preserve">  </w:t>
-      </w:r>
-      <w:proofErr w:type="gramStart"/>
-      <w:r>
-        <w:rPr>
-          <w:rFonts w:ascii="Times New Roman" w:hAnsi="Times New Roman" w:cs="Times New Roman"/>
-          <w:szCs w:val="22"/>
-        </w:rPr>
-        <w:t xml:space="preserve">{ </w:t>
+        <w:t xml:space="preserve">  { </w:t>
       </w:r>
       <w:proofErr w:type="spellStart"/>
       <w:r>
@@ -3211,45 +2723,12 @@
         <w:t>writeConcern</w:t>
       </w:r>
       <w:proofErr w:type="spellEnd"/>
-      <w:proofErr w:type="gramEnd"/>
-      <w:r>
-        <w:rPr>
-          <w:rFonts w:ascii="Times New Roman" w:hAnsi="Times New Roman" w:cs="Times New Roman"/>
-          <w:szCs w:val="22"/>
-        </w:rPr>
-        <w:t xml:space="preserve">: </w:t>
-      </w:r>
-      <w:proofErr w:type="gramStart"/>
-      <w:r>
-        <w:rPr>
-          <w:rFonts w:ascii="Times New Roman" w:hAnsi="Times New Roman" w:cs="Times New Roman"/>
-          <w:szCs w:val="22"/>
-        </w:rPr>
-        <w:t>{ w</w:t>
-      </w:r>
-      <w:proofErr w:type="gramEnd"/>
-      <w:r>
-        <w:rPr>
-          <w:rFonts w:ascii="Times New Roman" w:hAnsi="Times New Roman" w:cs="Times New Roman"/>
-          <w:szCs w:val="22"/>
-        </w:rPr>
-        <w:t>: "majority</w:t>
-      </w:r>
-      <w:proofErr w:type="gramStart"/>
-      <w:r>
-        <w:rPr>
-          <w:rFonts w:ascii="Times New Roman" w:hAnsi="Times New Roman" w:cs="Times New Roman"/>
-          <w:szCs w:val="22"/>
-        </w:rPr>
-        <w:t>" }</w:t>
-      </w:r>
-      <w:proofErr w:type="gramEnd"/>
-      <w:r>
-        <w:rPr>
-          <w:rFonts w:ascii="Times New Roman" w:hAnsi="Times New Roman" w:cs="Times New Roman"/>
-          <w:szCs w:val="22"/>
-        </w:rPr>
-        <w:t xml:space="preserve"> }</w:t>
+      <w:r>
+        <w:rPr>
+          <w:rFonts w:ascii="Times New Roman" w:hAnsi="Times New Roman" w:cs="Times New Roman"/>
+          <w:szCs w:val="22"/>
+        </w:rPr>
+        <w:t>: { w: "majority" } }</w:t>
       </w:r>
     </w:p>
     <w:p>
@@ -3286,6 +2765,7 @@
       <w:r>
         <w:rPr>
           <w:rFonts w:ascii="Times New Roman" w:hAnsi="Times New Roman" w:cs="Times New Roman"/>
+          <w:noProof/>
           <w:szCs w:val="22"/>
         </w:rPr>
         <w:drawing>
@@ -3304,7 +2784,7 @@
                     <pic:cNvPicPr/>
                   </pic:nvPicPr>
                   <pic:blipFill>
-                    <a:blip r:embed="rId15"/>
+                    <a:blip r:embed="rId16"/>
                     <a:stretch>
                       <a:fillRect/>
                     </a:stretch>
@@ -3383,14 +2863,7 @@
           <w:rFonts w:ascii="Times New Roman" w:hAnsi="Times New Roman" w:cs="Times New Roman"/>
           <w:szCs w:val="22"/>
         </w:rPr>
-        <w:t xml:space="preserve"> Slowest write latency but maximum durability </w:t>
-      </w:r>
-      <w:r>
-        <w:rPr>
-          <w:rFonts w:ascii="Times New Roman" w:hAnsi="Times New Roman" w:cs="Times New Roman"/>
-          <w:szCs w:val="22"/>
-        </w:rPr>
-        <w:t>(write survives even if 2 nodes go down right after)</w:t>
+        <w:t xml:space="preserve"> Slowest write latency but maximum durability (write survives even if 2 nodes go down right after)</w:t>
       </w:r>
     </w:p>
     <w:p>
@@ -3405,7 +2878,6 @@
         </w:rPr>
       </w:pPr>
       <w:proofErr w:type="spellStart"/>
-      <w:proofErr w:type="gramStart"/>
       <w:r>
         <w:rPr>
           <w:rFonts w:ascii="Times New Roman" w:hAnsi="Times New Roman" w:cs="Times New Roman"/>
@@ -3414,7 +2886,6 @@
         <w:t>db.UserProfile.insertOne</w:t>
       </w:r>
       <w:proofErr w:type="spellEnd"/>
-      <w:proofErr w:type="gramEnd"/>
       <w:r>
         <w:rPr>
           <w:rFonts w:ascii="Times New Roman" w:hAnsi="Times New Roman" w:cs="Times New Roman"/>
@@ -3439,23 +2910,7 @@
           <w:rFonts w:ascii="Times New Roman" w:hAnsi="Times New Roman" w:cs="Times New Roman"/>
           <w:szCs w:val="22"/>
         </w:rPr>
-        <w:t xml:space="preserve">  </w:t>
-      </w:r>
-      <w:proofErr w:type="gramStart"/>
-      <w:r>
-        <w:rPr>
-          <w:rFonts w:ascii="Times New Roman" w:hAnsi="Times New Roman" w:cs="Times New Roman"/>
-          <w:szCs w:val="22"/>
-        </w:rPr>
-        <w:t>{ username</w:t>
-      </w:r>
-      <w:proofErr w:type="gramEnd"/>
-      <w:r>
-        <w:rPr>
-          <w:rFonts w:ascii="Times New Roman" w:hAnsi="Times New Roman" w:cs="Times New Roman"/>
-          <w:szCs w:val="22"/>
-        </w:rPr>
-        <w:t>: "</w:t>
+        <w:t xml:space="preserve">  { username: "</w:t>
       </w:r>
       <w:proofErr w:type="spellStart"/>
       <w:r>
@@ -3487,50 +2942,26 @@
           <w:rFonts w:ascii="Times New Roman" w:hAnsi="Times New Roman" w:cs="Times New Roman"/>
           <w:szCs w:val="22"/>
         </w:rPr>
-        <w:t xml:space="preserve">: new </w:t>
-      </w:r>
-      <w:proofErr w:type="gramStart"/>
-      <w:r>
-        <w:rPr>
-          <w:rFonts w:ascii="Times New Roman" w:hAnsi="Times New Roman" w:cs="Times New Roman"/>
-          <w:szCs w:val="22"/>
-        </w:rPr>
-        <w:t>Date() }</w:t>
-      </w:r>
-      <w:proofErr w:type="gramEnd"/>
-      <w:r>
-        <w:rPr>
-          <w:rFonts w:ascii="Times New Roman" w:hAnsi="Times New Roman" w:cs="Times New Roman"/>
-          <w:szCs w:val="22"/>
-        </w:rPr>
-        <w:t>,</w:t>
-      </w:r>
-    </w:p>
-    <w:p>
-      <w:pPr>
-        <w:tabs>
-          <w:tab w:val="left" w:pos="5797"/>
-        </w:tabs>
-        <w:jc w:val="both"/>
-        <w:rPr>
-          <w:rFonts w:ascii="Times New Roman" w:hAnsi="Times New Roman" w:cs="Times New Roman"/>
-          <w:szCs w:val="22"/>
-        </w:rPr>
-      </w:pPr>
-      <w:r>
-        <w:rPr>
-          <w:rFonts w:ascii="Times New Roman" w:hAnsi="Times New Roman" w:cs="Times New Roman"/>
-          <w:szCs w:val="22"/>
-        </w:rPr>
-        <w:t xml:space="preserve">  </w:t>
-      </w:r>
-      <w:proofErr w:type="gramStart"/>
-      <w:r>
-        <w:rPr>
-          <w:rFonts w:ascii="Times New Roman" w:hAnsi="Times New Roman" w:cs="Times New Roman"/>
-          <w:szCs w:val="22"/>
-        </w:rPr>
-        <w:t xml:space="preserve">{ </w:t>
+        <w:t>: new Date() },</w:t>
+      </w:r>
+    </w:p>
+    <w:p>
+      <w:pPr>
+        <w:tabs>
+          <w:tab w:val="left" w:pos="5797"/>
+        </w:tabs>
+        <w:jc w:val="both"/>
+        <w:rPr>
+          <w:rFonts w:ascii="Times New Roman" w:hAnsi="Times New Roman" w:cs="Times New Roman"/>
+          <w:szCs w:val="22"/>
+        </w:rPr>
+      </w:pPr>
+      <w:r>
+        <w:rPr>
+          <w:rFonts w:ascii="Times New Roman" w:hAnsi="Times New Roman" w:cs="Times New Roman"/>
+          <w:szCs w:val="22"/>
+        </w:rPr>
+        <w:t xml:space="preserve">  { </w:t>
       </w:r>
       <w:proofErr w:type="spellStart"/>
       <w:r>
@@ -3541,45 +2972,12 @@
         <w:t>writeConcern</w:t>
       </w:r>
       <w:proofErr w:type="spellEnd"/>
-      <w:proofErr w:type="gramEnd"/>
-      <w:r>
-        <w:rPr>
-          <w:rFonts w:ascii="Times New Roman" w:hAnsi="Times New Roman" w:cs="Times New Roman"/>
-          <w:szCs w:val="22"/>
-        </w:rPr>
-        <w:t xml:space="preserve">: </w:t>
-      </w:r>
-      <w:proofErr w:type="gramStart"/>
-      <w:r>
-        <w:rPr>
-          <w:rFonts w:ascii="Times New Roman" w:hAnsi="Times New Roman" w:cs="Times New Roman"/>
-          <w:szCs w:val="22"/>
-        </w:rPr>
-        <w:t>{ w</w:t>
-      </w:r>
-      <w:proofErr w:type="gramEnd"/>
-      <w:r>
-        <w:rPr>
-          <w:rFonts w:ascii="Times New Roman" w:hAnsi="Times New Roman" w:cs="Times New Roman"/>
-          <w:szCs w:val="22"/>
-        </w:rPr>
-        <w:t xml:space="preserve">: </w:t>
-      </w:r>
-      <w:proofErr w:type="gramStart"/>
-      <w:r>
-        <w:rPr>
-          <w:rFonts w:ascii="Times New Roman" w:hAnsi="Times New Roman" w:cs="Times New Roman"/>
-          <w:szCs w:val="22"/>
-        </w:rPr>
-        <w:t>3 }</w:t>
-      </w:r>
-      <w:proofErr w:type="gramEnd"/>
-      <w:r>
-        <w:rPr>
-          <w:rFonts w:ascii="Times New Roman" w:hAnsi="Times New Roman" w:cs="Times New Roman"/>
-          <w:szCs w:val="22"/>
-        </w:rPr>
-        <w:t xml:space="preserve"> })</w:t>
+      <w:r>
+        <w:rPr>
+          <w:rFonts w:ascii="Times New Roman" w:hAnsi="Times New Roman" w:cs="Times New Roman"/>
+          <w:szCs w:val="22"/>
+        </w:rPr>
+        <w:t>: { w: 3 } })</w:t>
       </w:r>
     </w:p>
     <w:p>
@@ -3596,6 +2994,7 @@
       <w:r>
         <w:rPr>
           <w:rFonts w:ascii="Times New Roman" w:hAnsi="Times New Roman" w:cs="Times New Roman"/>
+          <w:noProof/>
           <w:szCs w:val="22"/>
         </w:rPr>
         <w:lastRenderedPageBreak/>
@@ -3615,7 +3014,7 @@
                     <pic:cNvPicPr/>
                   </pic:nvPicPr>
                   <pic:blipFill>
-                    <a:blip r:embed="rId16"/>
+                    <a:blip r:embed="rId17"/>
                     <a:stretch>
                       <a:fillRect/>
                     </a:stretch>
@@ -3669,6 +3068,7 @@
       <w:r>
         <w:rPr>
           <w:rFonts w:ascii="Times New Roman" w:hAnsi="Times New Roman" w:cs="Times New Roman"/>
+          <w:noProof/>
           <w:szCs w:val="22"/>
         </w:rPr>
         <w:drawing>
@@ -3687,7 +3087,7 @@
                     <pic:cNvPicPr/>
                   </pic:nvPicPr>
                   <pic:blipFill>
-                    <a:blip r:embed="rId17"/>
+                    <a:blip r:embed="rId18"/>
                     <a:stretch>
                       <a:fillRect/>
                     </a:stretch>
@@ -4420,21 +3820,7 @@
           <w:rFonts w:ascii="Times New Roman" w:hAnsi="Times New Roman" w:cs="Times New Roman"/>
           <w:szCs w:val="22"/>
         </w:rPr>
-        <w:t>The experiment shows that increasing the write concern generally increases durability and fault tolerance, at the cost of slightly higher latency.</w:t>
-      </w:r>
-      <w:r>
-        <w:rPr>
-          <w:rFonts w:ascii="Times New Roman" w:hAnsi="Times New Roman" w:cs="Times New Roman"/>
-          <w:szCs w:val="22"/>
-        </w:rPr>
-        <w:t xml:space="preserve"> </w:t>
-      </w:r>
-      <w:r>
-        <w:rPr>
-          <w:rFonts w:ascii="Times New Roman" w:hAnsi="Times New Roman" w:cs="Times New Roman"/>
-          <w:szCs w:val="22"/>
-        </w:rPr>
-        <w:t xml:space="preserve">In our local 3-node Docker cluster, the differences in latency were minimal (3–5 </w:t>
+        <w:t xml:space="preserve">The experiment shows that increasing the write concern generally increases durability and fault tolerance, at the cost of slightly higher latency. In our local 3-node Docker cluster, the differences in latency were minimal (3–5 </w:t>
       </w:r>
       <w:proofErr w:type="spellStart"/>
       <w:r>
@@ -4450,37 +3836,7 @@
           <w:rFonts w:ascii="Times New Roman" w:hAnsi="Times New Roman" w:cs="Times New Roman"/>
           <w:szCs w:val="22"/>
         </w:rPr>
-        <w:t>) because all replicas are on the same host.</w:t>
-      </w:r>
-      <w:r>
-        <w:rPr>
-          <w:rFonts w:ascii="Times New Roman" w:hAnsi="Times New Roman" w:cs="Times New Roman"/>
-          <w:szCs w:val="22"/>
-        </w:rPr>
-        <w:t xml:space="preserve"> </w:t>
-      </w:r>
-      <w:r>
-        <w:rPr>
-          <w:rFonts w:ascii="Times New Roman" w:hAnsi="Times New Roman" w:cs="Times New Roman"/>
-          <w:szCs w:val="22"/>
-        </w:rPr>
-        <w:t xml:space="preserve">In a real distributed setup, w:1 would provide the lowest latency but weakest durability, while </w:t>
-      </w:r>
-      <w:proofErr w:type="gramStart"/>
-      <w:r>
-        <w:rPr>
-          <w:rFonts w:ascii="Times New Roman" w:hAnsi="Times New Roman" w:cs="Times New Roman"/>
-          <w:szCs w:val="22"/>
-        </w:rPr>
-        <w:t>w:majority</w:t>
-      </w:r>
-      <w:proofErr w:type="gramEnd"/>
-      <w:r>
-        <w:rPr>
-          <w:rFonts w:ascii="Times New Roman" w:hAnsi="Times New Roman" w:cs="Times New Roman"/>
-          <w:szCs w:val="22"/>
-        </w:rPr>
-        <w:t xml:space="preserve"> and w:3 would improve fault tolerance with more noticeable latency overhead.</w:t>
+        <w:t>) because all replicas are on the same host. In a real distributed setup, w:1 would provide the lowest latency but weakest durability, while w:majority and w:3 would improve fault tolerance with more noticeable latency overhead.</w:t>
       </w:r>
     </w:p>
     <w:p>
@@ -4525,14 +3881,7 @@
           <w:rFonts w:ascii="Times New Roman" w:hAnsi="Times New Roman" w:cs="Times New Roman"/>
           <w:szCs w:val="22"/>
         </w:rPr>
-        <w:t xml:space="preserve">Step 1: </w:t>
-      </w:r>
-      <w:r>
-        <w:rPr>
-          <w:rFonts w:ascii="Times New Roman" w:hAnsi="Times New Roman" w:cs="Times New Roman"/>
-          <w:szCs w:val="22"/>
-        </w:rPr>
-        <w:t>Verify Current Primary and Secondaries</w:t>
+        <w:t>Step 1: Verify Current Primary and Secondaries</w:t>
       </w:r>
     </w:p>
     <w:p>
@@ -4555,7 +3904,6 @@
         <w:t xml:space="preserve">Run </w:t>
       </w:r>
       <w:proofErr w:type="spellStart"/>
-      <w:proofErr w:type="gramStart"/>
       <w:r>
         <w:rPr>
           <w:rFonts w:ascii="Times New Roman" w:hAnsi="Times New Roman" w:cs="Times New Roman"/>
@@ -4564,20 +3912,12 @@
         <w:t>rs.status</w:t>
       </w:r>
       <w:proofErr w:type="spellEnd"/>
-      <w:proofErr w:type="gramEnd"/>
-      <w:r>
-        <w:rPr>
-          <w:rFonts w:ascii="Times New Roman" w:hAnsi="Times New Roman" w:cs="Times New Roman"/>
-          <w:szCs w:val="22"/>
-        </w:rPr>
-        <w:t xml:space="preserve"> in the shell. Here we will see one node with </w:t>
-      </w:r>
-      <w:r>
-        <w:rPr>
-          <w:rFonts w:ascii="Times New Roman" w:hAnsi="Times New Roman" w:cs="Times New Roman"/>
-          <w:szCs w:val="22"/>
-        </w:rPr>
-        <w:t>"</w:t>
+      <w:r>
+        <w:rPr>
+          <w:rFonts w:ascii="Times New Roman" w:hAnsi="Times New Roman" w:cs="Times New Roman"/>
+          <w:szCs w:val="22"/>
+        </w:rPr>
+        <w:t xml:space="preserve"> in the shell. Here we will see one node with "</w:t>
       </w:r>
       <w:proofErr w:type="spellStart"/>
       <w:r>
@@ -4593,21 +3933,7 @@
           <w:rFonts w:ascii="Times New Roman" w:hAnsi="Times New Roman" w:cs="Times New Roman"/>
           <w:szCs w:val="22"/>
         </w:rPr>
-        <w:t>": "PRIMARY"</w:t>
-      </w:r>
-      <w:r>
-        <w:rPr>
-          <w:rFonts w:ascii="Times New Roman" w:hAnsi="Times New Roman" w:cs="Times New Roman"/>
-          <w:szCs w:val="22"/>
-        </w:rPr>
-        <w:t xml:space="preserve"> and t</w:t>
-      </w:r>
-      <w:r>
-        <w:rPr>
-          <w:rFonts w:ascii="Times New Roman" w:hAnsi="Times New Roman" w:cs="Times New Roman"/>
-          <w:szCs w:val="22"/>
-        </w:rPr>
-        <w:t>wo nodes with "</w:t>
+        <w:t>": "PRIMARY" and two nodes with "</w:t>
       </w:r>
       <w:proofErr w:type="spellStart"/>
       <w:r>
@@ -4641,6 +3967,7 @@
       <w:r>
         <w:rPr>
           <w:rFonts w:ascii="Times New Roman" w:hAnsi="Times New Roman" w:cs="Times New Roman"/>
+          <w:noProof/>
           <w:szCs w:val="22"/>
         </w:rPr>
         <w:drawing>
@@ -4659,7 +3986,7 @@
                     <pic:cNvPicPr/>
                   </pic:nvPicPr>
                   <pic:blipFill>
-                    <a:blip r:embed="rId18"/>
+                    <a:blip r:embed="rId19"/>
                     <a:stretch>
                       <a:fillRect/>
                     </a:stretch>
@@ -4774,7 +4101,6 @@
         <w:br/>
       </w:r>
       <w:proofErr w:type="spellStart"/>
-      <w:proofErr w:type="gramStart"/>
       <w:r>
         <w:rPr>
           <w:rFonts w:ascii="Times New Roman" w:hAnsi="Times New Roman" w:cs="Times New Roman"/>
@@ -4799,7 +4125,6 @@
         <w:t>msg</w:t>
       </w:r>
       <w:proofErr w:type="spellEnd"/>
-      <w:proofErr w:type="gramEnd"/>
       <w:r>
         <w:rPr>
           <w:rFonts w:ascii="Times New Roman" w:hAnsi="Times New Roman" w:cs="Times New Roman"/>
@@ -4821,23 +4146,7 @@
           <w:rFonts w:ascii="Times New Roman" w:hAnsi="Times New Roman" w:cs="Times New Roman"/>
           <w:szCs w:val="22"/>
         </w:rPr>
-        <w:t xml:space="preserve">: new </w:t>
-      </w:r>
-      <w:proofErr w:type="gramStart"/>
-      <w:r>
-        <w:rPr>
-          <w:rFonts w:ascii="Times New Roman" w:hAnsi="Times New Roman" w:cs="Times New Roman"/>
-          <w:szCs w:val="22"/>
-        </w:rPr>
-        <w:t>Date() }</w:t>
-      </w:r>
-      <w:proofErr w:type="gramEnd"/>
-      <w:r>
-        <w:rPr>
-          <w:rFonts w:ascii="Times New Roman" w:hAnsi="Times New Roman" w:cs="Times New Roman"/>
-          <w:szCs w:val="22"/>
-        </w:rPr>
-        <w:t>)</w:t>
+        <w:t>: new Date() })</w:t>
       </w:r>
     </w:p>
     <w:p>
@@ -4871,7 +4180,6 @@
         </w:rPr>
       </w:pPr>
       <w:proofErr w:type="spellStart"/>
-      <w:proofErr w:type="gramStart"/>
       <w:r>
         <w:rPr>
           <w:rFonts w:ascii="Times New Roman" w:hAnsi="Times New Roman" w:cs="Times New Roman"/>
@@ -4885,15 +4193,7 @@
           <w:rFonts w:ascii="Times New Roman" w:hAnsi="Times New Roman" w:cs="Times New Roman"/>
           <w:szCs w:val="22"/>
         </w:rPr>
-        <w:t xml:space="preserve">()   </w:t>
-      </w:r>
-      <w:proofErr w:type="gramEnd"/>
-      <w:r>
-        <w:rPr>
-          <w:rFonts w:ascii="Times New Roman" w:hAnsi="Times New Roman" w:cs="Times New Roman"/>
-          <w:szCs w:val="22"/>
-        </w:rPr>
-        <w:t xml:space="preserve">  // allows reads from secondary</w:t>
+        <w:t>()     // allows reads from secondary</w:t>
       </w:r>
       <w:r>
         <w:rPr>
@@ -4903,7 +4203,6 @@
         <w:br/>
       </w:r>
       <w:proofErr w:type="spellStart"/>
-      <w:proofErr w:type="gramStart"/>
       <w:r>
         <w:rPr>
           <w:rFonts w:ascii="Times New Roman" w:hAnsi="Times New Roman" w:cs="Times New Roman"/>
@@ -4912,29 +4211,12 @@
         <w:t>db.ReplicaTest.find</w:t>
       </w:r>
       <w:proofErr w:type="spellEnd"/>
-      <w:proofErr w:type="gramEnd"/>
-      <w:r>
-        <w:rPr>
-          <w:rFonts w:ascii="Times New Roman" w:hAnsi="Times New Roman" w:cs="Times New Roman"/>
-          <w:szCs w:val="22"/>
-        </w:rPr>
-        <w:t>(</w:t>
-      </w:r>
-      <w:proofErr w:type="gramStart"/>
-      <w:r>
-        <w:rPr>
-          <w:rFonts w:ascii="Times New Roman" w:hAnsi="Times New Roman" w:cs="Times New Roman"/>
-          <w:szCs w:val="22"/>
-        </w:rPr>
-        <w:t>).pretty</w:t>
-      </w:r>
-      <w:proofErr w:type="gramEnd"/>
-      <w:r>
-        <w:rPr>
-          <w:rFonts w:ascii="Times New Roman" w:hAnsi="Times New Roman" w:cs="Times New Roman"/>
-          <w:szCs w:val="22"/>
-        </w:rPr>
-        <w:t>()</w:t>
+      <w:r>
+        <w:rPr>
+          <w:rFonts w:ascii="Times New Roman" w:hAnsi="Times New Roman" w:cs="Times New Roman"/>
+          <w:szCs w:val="22"/>
+        </w:rPr>
+        <w:t>().pretty()</w:t>
       </w:r>
     </w:p>
     <w:p>
@@ -4952,6 +4234,7 @@
       <w:r>
         <w:rPr>
           <w:rFonts w:ascii="Times New Roman" w:hAnsi="Times New Roman" w:cs="Times New Roman"/>
+          <w:noProof/>
           <w:szCs w:val="22"/>
         </w:rPr>
         <w:drawing>
@@ -4970,7 +4253,7 @@
                     <pic:cNvPicPr/>
                   </pic:nvPicPr>
                   <pic:blipFill>
-                    <a:blip r:embed="rId19"/>
+                    <a:blip r:embed="rId20"/>
                     <a:stretch>
                       <a:fillRect/>
                     </a:stretch>
@@ -5373,6 +4656,7 @@
       <w:r>
         <w:rPr>
           <w:rFonts w:ascii="Times New Roman" w:hAnsi="Times New Roman" w:cs="Times New Roman"/>
+          <w:noProof/>
           <w:szCs w:val="22"/>
         </w:rPr>
         <w:lastRenderedPageBreak/>
@@ -5392,7 +4676,7 @@
                     <pic:cNvPicPr/>
                   </pic:nvPicPr>
                   <pic:blipFill>
-                    <a:blip r:embed="rId20"/>
+                    <a:blip r:embed="rId21"/>
                     <a:stretch>
                       <a:fillRect/>
                     </a:stretch>
@@ -5486,7 +4770,6 @@
         </w:rPr>
       </w:pPr>
       <w:proofErr w:type="spellStart"/>
-      <w:proofErr w:type="gramStart"/>
       <w:r>
         <w:rPr>
           <w:rFonts w:ascii="Times New Roman" w:hAnsi="Times New Roman" w:cs="Times New Roman"/>
@@ -5511,7 +4794,6 @@
         <w:t>msg</w:t>
       </w:r>
       <w:proofErr w:type="spellEnd"/>
-      <w:proofErr w:type="gramEnd"/>
       <w:r>
         <w:rPr>
           <w:rFonts w:ascii="Times New Roman" w:hAnsi="Times New Roman" w:cs="Times New Roman"/>
@@ -5533,23 +4815,7 @@
           <w:rFonts w:ascii="Times New Roman" w:hAnsi="Times New Roman" w:cs="Times New Roman"/>
           <w:szCs w:val="22"/>
         </w:rPr>
-        <w:t xml:space="preserve">: new </w:t>
-      </w:r>
-      <w:proofErr w:type="gramStart"/>
-      <w:r>
-        <w:rPr>
-          <w:rFonts w:ascii="Times New Roman" w:hAnsi="Times New Roman" w:cs="Times New Roman"/>
-          <w:szCs w:val="22"/>
-        </w:rPr>
-        <w:t>Date() }</w:t>
-      </w:r>
-      <w:proofErr w:type="gramEnd"/>
-      <w:r>
-        <w:rPr>
-          <w:rFonts w:ascii="Times New Roman" w:hAnsi="Times New Roman" w:cs="Times New Roman"/>
-          <w:szCs w:val="22"/>
-        </w:rPr>
-        <w:t>)</w:t>
+        <w:t>: new Date() })</w:t>
       </w:r>
     </w:p>
     <w:p>
@@ -5565,7 +4831,6 @@
         </w:rPr>
       </w:pPr>
       <w:proofErr w:type="spellStart"/>
-      <w:proofErr w:type="gramStart"/>
       <w:r>
         <w:rPr>
           <w:rFonts w:ascii="Times New Roman" w:hAnsi="Times New Roman" w:cs="Times New Roman"/>
@@ -5574,29 +4839,12 @@
         <w:t>db.ReplicaTest.find</w:t>
       </w:r>
       <w:proofErr w:type="spellEnd"/>
-      <w:proofErr w:type="gramEnd"/>
-      <w:r>
-        <w:rPr>
-          <w:rFonts w:ascii="Times New Roman" w:hAnsi="Times New Roman" w:cs="Times New Roman"/>
-          <w:szCs w:val="22"/>
-        </w:rPr>
-        <w:t>(</w:t>
-      </w:r>
-      <w:proofErr w:type="gramStart"/>
-      <w:r>
-        <w:rPr>
-          <w:rFonts w:ascii="Times New Roman" w:hAnsi="Times New Roman" w:cs="Times New Roman"/>
-          <w:szCs w:val="22"/>
-        </w:rPr>
-        <w:t>).pretty</w:t>
-      </w:r>
-      <w:proofErr w:type="gramEnd"/>
-      <w:r>
-        <w:rPr>
-          <w:rFonts w:ascii="Times New Roman" w:hAnsi="Times New Roman" w:cs="Times New Roman"/>
-          <w:szCs w:val="22"/>
-        </w:rPr>
-        <w:t>()</w:t>
+      <w:r>
+        <w:rPr>
+          <w:rFonts w:ascii="Times New Roman" w:hAnsi="Times New Roman" w:cs="Times New Roman"/>
+          <w:szCs w:val="22"/>
+        </w:rPr>
+        <w:t>().pretty()</w:t>
       </w:r>
     </w:p>
     <w:p>
@@ -5614,6 +4862,7 @@
       <w:r>
         <w:rPr>
           <w:rFonts w:ascii="Times New Roman" w:hAnsi="Times New Roman" w:cs="Times New Roman"/>
+          <w:noProof/>
           <w:szCs w:val="22"/>
         </w:rPr>
         <w:drawing>
@@ -5632,7 +4881,7 @@
                     <pic:cNvPicPr/>
                   </pic:nvPicPr>
                   <pic:blipFill>
-                    <a:blip r:embed="rId21"/>
+                    <a:blip r:embed="rId22"/>
                     <a:stretch>
                       <a:fillRect/>
                     </a:stretch>
@@ -5901,7 +5150,6 @@
         </w:rPr>
       </w:pPr>
       <w:proofErr w:type="spellStart"/>
-      <w:proofErr w:type="gramStart"/>
       <w:r>
         <w:rPr>
           <w:rFonts w:ascii="Times New Roman" w:hAnsi="Times New Roman" w:cs="Times New Roman"/>
@@ -5910,7 +5158,6 @@
         <w:t>db.ConsistencyTest.insertOne</w:t>
       </w:r>
       <w:proofErr w:type="spellEnd"/>
-      <w:proofErr w:type="gramEnd"/>
       <w:r>
         <w:rPr>
           <w:rFonts w:ascii="Times New Roman" w:hAnsi="Times New Roman" w:cs="Times New Roman"/>
@@ -5936,23 +5183,7 @@
           <w:rFonts w:ascii="Times New Roman" w:hAnsi="Times New Roman" w:cs="Times New Roman"/>
           <w:szCs w:val="22"/>
         </w:rPr>
-        <w:t xml:space="preserve">  </w:t>
-      </w:r>
-      <w:proofErr w:type="gramStart"/>
-      <w:r>
-        <w:rPr>
-          <w:rFonts w:ascii="Times New Roman" w:hAnsi="Times New Roman" w:cs="Times New Roman"/>
-          <w:szCs w:val="22"/>
-        </w:rPr>
-        <w:t>{ username</w:t>
-      </w:r>
-      <w:proofErr w:type="gramEnd"/>
-      <w:r>
-        <w:rPr>
-          <w:rFonts w:ascii="Times New Roman" w:hAnsi="Times New Roman" w:cs="Times New Roman"/>
-          <w:szCs w:val="22"/>
-        </w:rPr>
-        <w:t>: "</w:t>
+        <w:t xml:space="preserve">  { username: "</w:t>
       </w:r>
       <w:proofErr w:type="spellStart"/>
       <w:r>
@@ -5984,23 +5215,7 @@
           <w:rFonts w:ascii="Times New Roman" w:hAnsi="Times New Roman" w:cs="Times New Roman"/>
           <w:szCs w:val="22"/>
         </w:rPr>
-        <w:t xml:space="preserve">: new </w:t>
-      </w:r>
-      <w:proofErr w:type="gramStart"/>
-      <w:r>
-        <w:rPr>
-          <w:rFonts w:ascii="Times New Roman" w:hAnsi="Times New Roman" w:cs="Times New Roman"/>
-          <w:szCs w:val="22"/>
-        </w:rPr>
-        <w:t>Date() }</w:t>
-      </w:r>
-      <w:proofErr w:type="gramEnd"/>
-      <w:r>
-        <w:rPr>
-          <w:rFonts w:ascii="Times New Roman" w:hAnsi="Times New Roman" w:cs="Times New Roman"/>
-          <w:szCs w:val="22"/>
-        </w:rPr>
-        <w:t>,</w:t>
+        <w:t>: new Date() },</w:t>
       </w:r>
     </w:p>
     <w:p>
@@ -6020,15 +5235,7 @@
           <w:rFonts w:ascii="Times New Roman" w:hAnsi="Times New Roman" w:cs="Times New Roman"/>
           <w:szCs w:val="22"/>
         </w:rPr>
-        <w:t xml:space="preserve">  </w:t>
-      </w:r>
-      <w:proofErr w:type="gramStart"/>
-      <w:r>
-        <w:rPr>
-          <w:rFonts w:ascii="Times New Roman" w:hAnsi="Times New Roman" w:cs="Times New Roman"/>
-          <w:szCs w:val="22"/>
-        </w:rPr>
-        <w:t xml:space="preserve">{ </w:t>
+        <w:t xml:space="preserve">  { </w:t>
       </w:r>
       <w:proofErr w:type="spellStart"/>
       <w:r>
@@ -6039,45 +5246,12 @@
         <w:t>writeConcern</w:t>
       </w:r>
       <w:proofErr w:type="spellEnd"/>
-      <w:proofErr w:type="gramEnd"/>
-      <w:r>
-        <w:rPr>
-          <w:rFonts w:ascii="Times New Roman" w:hAnsi="Times New Roman" w:cs="Times New Roman"/>
-          <w:szCs w:val="22"/>
-        </w:rPr>
-        <w:t xml:space="preserve">: </w:t>
-      </w:r>
-      <w:proofErr w:type="gramStart"/>
-      <w:r>
-        <w:rPr>
-          <w:rFonts w:ascii="Times New Roman" w:hAnsi="Times New Roman" w:cs="Times New Roman"/>
-          <w:szCs w:val="22"/>
-        </w:rPr>
-        <w:t>{ w</w:t>
-      </w:r>
-      <w:proofErr w:type="gramEnd"/>
-      <w:r>
-        <w:rPr>
-          <w:rFonts w:ascii="Times New Roman" w:hAnsi="Times New Roman" w:cs="Times New Roman"/>
-          <w:szCs w:val="22"/>
-        </w:rPr>
-        <w:t>: "majority</w:t>
-      </w:r>
-      <w:proofErr w:type="gramStart"/>
-      <w:r>
-        <w:rPr>
-          <w:rFonts w:ascii="Times New Roman" w:hAnsi="Times New Roman" w:cs="Times New Roman"/>
-          <w:szCs w:val="22"/>
-        </w:rPr>
-        <w:t>" }</w:t>
-      </w:r>
-      <w:proofErr w:type="gramEnd"/>
-      <w:r>
-        <w:rPr>
-          <w:rFonts w:ascii="Times New Roman" w:hAnsi="Times New Roman" w:cs="Times New Roman"/>
-          <w:szCs w:val="22"/>
-        </w:rPr>
-        <w:t xml:space="preserve"> }</w:t>
+      <w:r>
+        <w:rPr>
+          <w:rFonts w:ascii="Times New Roman" w:hAnsi="Times New Roman" w:cs="Times New Roman"/>
+          <w:szCs w:val="22"/>
+        </w:rPr>
+        <w:t>: { w: "majority" } }</w:t>
       </w:r>
     </w:p>
     <w:p>
@@ -6115,6 +5289,7 @@
       <w:r>
         <w:rPr>
           <w:rFonts w:ascii="Times New Roman" w:hAnsi="Times New Roman" w:cs="Times New Roman"/>
+          <w:noProof/>
           <w:szCs w:val="22"/>
         </w:rPr>
         <w:drawing>
@@ -6133,7 +5308,7 @@
                     <pic:cNvPicPr/>
                   </pic:nvPicPr>
                   <pic:blipFill>
-                    <a:blip r:embed="rId22"/>
+                    <a:blip r:embed="rId23"/>
                     <a:stretch>
                       <a:fillRect/>
                     </a:stretch>
@@ -6171,14 +5346,7 @@
           <w:rFonts w:ascii="Times New Roman" w:hAnsi="Times New Roman" w:cs="Times New Roman"/>
           <w:szCs w:val="22"/>
         </w:rPr>
-        <w:t xml:space="preserve">Step 2: </w:t>
-      </w:r>
-      <w:r>
-        <w:rPr>
-          <w:rFonts w:ascii="Times New Roman" w:hAnsi="Times New Roman" w:cs="Times New Roman"/>
-          <w:szCs w:val="22"/>
-        </w:rPr>
-        <w:t>Immediately read from a secondary using majority read concern</w:t>
+        <w:t>Step 2: Immediately read from a secondary using majority read concern</w:t>
       </w:r>
     </w:p>
     <w:p>
@@ -6214,7 +5382,6 @@
         </w:rPr>
       </w:pPr>
       <w:proofErr w:type="spellStart"/>
-      <w:proofErr w:type="gramStart"/>
       <w:r>
         <w:rPr>
           <w:rFonts w:ascii="Times New Roman" w:hAnsi="Times New Roman" w:cs="Times New Roman"/>
@@ -6223,7 +5390,87 @@
         <w:t>db.getMongo</w:t>
       </w:r>
       <w:proofErr w:type="spellEnd"/>
-      <w:proofErr w:type="gramEnd"/>
+      <w:r>
+        <w:rPr>
+          <w:rFonts w:ascii="Times New Roman" w:hAnsi="Times New Roman" w:cs="Times New Roman"/>
+          <w:szCs w:val="22"/>
+        </w:rPr>
+        <w:t>().</w:t>
+      </w:r>
+      <w:proofErr w:type="spellStart"/>
+      <w:r>
+        <w:rPr>
+          <w:rFonts w:ascii="Times New Roman" w:hAnsi="Times New Roman" w:cs="Times New Roman"/>
+          <w:szCs w:val="22"/>
+        </w:rPr>
+        <w:t>setReadPref</w:t>
+      </w:r>
+      <w:proofErr w:type="spellEnd"/>
+      <w:r>
+        <w:rPr>
+          <w:rFonts w:ascii="Times New Roman" w:hAnsi="Times New Roman" w:cs="Times New Roman"/>
+          <w:szCs w:val="22"/>
+        </w:rPr>
+        <w:t>('secondary')</w:t>
+      </w:r>
+    </w:p>
+    <w:p>
+      <w:pPr>
+        <w:tabs>
+          <w:tab w:val="left" w:pos="5797"/>
+        </w:tabs>
+        <w:ind w:left="360"/>
+        <w:jc w:val="both"/>
+        <w:rPr>
+          <w:rFonts w:ascii="Times New Roman" w:hAnsi="Times New Roman" w:cs="Times New Roman"/>
+          <w:szCs w:val="22"/>
+        </w:rPr>
+      </w:pPr>
+      <w:r>
+        <w:rPr>
+          <w:rFonts w:ascii="Times New Roman" w:hAnsi="Times New Roman" w:cs="Times New Roman"/>
+          <w:szCs w:val="22"/>
+        </w:rPr>
+        <w:t xml:space="preserve">// Read the document with </w:t>
+      </w:r>
+      <w:proofErr w:type="spellStart"/>
+      <w:r>
+        <w:rPr>
+          <w:rFonts w:ascii="Times New Roman" w:hAnsi="Times New Roman" w:cs="Times New Roman"/>
+          <w:szCs w:val="22"/>
+        </w:rPr>
+        <w:t>readConcern</w:t>
+      </w:r>
+      <w:proofErr w:type="spellEnd"/>
+      <w:r>
+        <w:rPr>
+          <w:rFonts w:ascii="Times New Roman" w:hAnsi="Times New Roman" w:cs="Times New Roman"/>
+          <w:szCs w:val="22"/>
+        </w:rPr>
+        <w:t xml:space="preserve"> "majority"</w:t>
+      </w:r>
+    </w:p>
+    <w:p>
+      <w:pPr>
+        <w:tabs>
+          <w:tab w:val="left" w:pos="5797"/>
+        </w:tabs>
+        <w:ind w:left="360"/>
+        <w:jc w:val="both"/>
+        <w:rPr>
+          <w:rFonts w:ascii="Times New Roman" w:hAnsi="Times New Roman" w:cs="Times New Roman"/>
+          <w:szCs w:val="22"/>
+        </w:rPr>
+      </w:pPr>
+      <w:proofErr w:type="spellStart"/>
+      <w:r>
+        <w:rPr>
+          <w:rFonts w:ascii="Times New Roman" w:hAnsi="Times New Roman" w:cs="Times New Roman"/>
+          <w:szCs w:val="22"/>
+        </w:rPr>
+        <w:t>db.ConsistencyTest.find</w:t>
+      </w:r>
+      <w:proofErr w:type="spellEnd"/>
       <w:r>
         <w:rPr>
           <w:rFonts w:ascii="Times New Roman" w:hAnsi="Times New Roman" w:cs="Times New Roman"/>
@@ -6231,7 +5478,55 @@
         </w:rPr>
         <w:t>(</w:t>
       </w:r>
-      <w:proofErr w:type="gramStart"/>
+    </w:p>
+    <w:p>
+      <w:pPr>
+        <w:tabs>
+          <w:tab w:val="left" w:pos="5797"/>
+        </w:tabs>
+        <w:ind w:left="360"/>
+        <w:jc w:val="both"/>
+        <w:rPr>
+          <w:rFonts w:ascii="Times New Roman" w:hAnsi="Times New Roman" w:cs="Times New Roman"/>
+          <w:szCs w:val="22"/>
+        </w:rPr>
+      </w:pPr>
+      <w:r>
+        <w:rPr>
+          <w:rFonts w:ascii="Times New Roman" w:hAnsi="Times New Roman" w:cs="Times New Roman"/>
+          <w:szCs w:val="22"/>
+        </w:rPr>
+        <w:t xml:space="preserve">  { username: "</w:t>
+      </w:r>
+      <w:proofErr w:type="spellStart"/>
+      <w:r>
+        <w:rPr>
+          <w:rFonts w:ascii="Times New Roman" w:hAnsi="Times New Roman" w:cs="Times New Roman"/>
+          <w:szCs w:val="22"/>
+        </w:rPr>
+        <w:t>strong_user</w:t>
+      </w:r>
+      <w:proofErr w:type="spellEnd"/>
+      <w:r>
+        <w:rPr>
+          <w:rFonts w:ascii="Times New Roman" w:hAnsi="Times New Roman" w:cs="Times New Roman"/>
+          <w:szCs w:val="22"/>
+        </w:rPr>
+        <w:t>" }</w:t>
+      </w:r>
+    </w:p>
+    <w:p>
+      <w:pPr>
+        <w:tabs>
+          <w:tab w:val="left" w:pos="5797"/>
+        </w:tabs>
+        <w:ind w:left="360"/>
+        <w:jc w:val="both"/>
+        <w:rPr>
+          <w:rFonts w:ascii="Times New Roman" w:hAnsi="Times New Roman" w:cs="Times New Roman"/>
+          <w:szCs w:val="22"/>
+        </w:rPr>
+      </w:pPr>
       <w:r>
         <w:rPr>
           <w:rFonts w:ascii="Times New Roman" w:hAnsi="Times New Roman" w:cs="Times New Roman"/>
@@ -6245,191 +5540,15 @@
           <w:rFonts w:ascii="Times New Roman" w:hAnsi="Times New Roman" w:cs="Times New Roman"/>
           <w:szCs w:val="22"/>
         </w:rPr>
-        <w:t>setReadPref</w:t>
+        <w:t>readConcern</w:t>
       </w:r>
       <w:proofErr w:type="spellEnd"/>
-      <w:proofErr w:type="gramEnd"/>
-      <w:r>
-        <w:rPr>
-          <w:rFonts w:ascii="Times New Roman" w:hAnsi="Times New Roman" w:cs="Times New Roman"/>
-          <w:szCs w:val="22"/>
-        </w:rPr>
-        <w:t>('secondary')</w:t>
-      </w:r>
-    </w:p>
-    <w:p>
-      <w:pPr>
-        <w:tabs>
-          <w:tab w:val="left" w:pos="5797"/>
-        </w:tabs>
-        <w:ind w:left="360"/>
-        <w:jc w:val="both"/>
-        <w:rPr>
-          <w:rFonts w:ascii="Times New Roman" w:hAnsi="Times New Roman" w:cs="Times New Roman"/>
-          <w:szCs w:val="22"/>
-        </w:rPr>
-      </w:pPr>
-      <w:r>
-        <w:rPr>
-          <w:rFonts w:ascii="Times New Roman" w:hAnsi="Times New Roman" w:cs="Times New Roman"/>
-          <w:szCs w:val="22"/>
-        </w:rPr>
-        <w:t xml:space="preserve">// Read the document with </w:t>
-      </w:r>
-      <w:proofErr w:type="spellStart"/>
-      <w:r>
-        <w:rPr>
-          <w:rFonts w:ascii="Times New Roman" w:hAnsi="Times New Roman" w:cs="Times New Roman"/>
-          <w:szCs w:val="22"/>
-        </w:rPr>
-        <w:t>readConcern</w:t>
-      </w:r>
-      <w:proofErr w:type="spellEnd"/>
-      <w:r>
-        <w:rPr>
-          <w:rFonts w:ascii="Times New Roman" w:hAnsi="Times New Roman" w:cs="Times New Roman"/>
-          <w:szCs w:val="22"/>
-        </w:rPr>
-        <w:t xml:space="preserve"> "majority"</w:t>
-      </w:r>
-    </w:p>
-    <w:p>
-      <w:pPr>
-        <w:tabs>
-          <w:tab w:val="left" w:pos="5797"/>
-        </w:tabs>
-        <w:ind w:left="360"/>
-        <w:jc w:val="both"/>
-        <w:rPr>
-          <w:rFonts w:ascii="Times New Roman" w:hAnsi="Times New Roman" w:cs="Times New Roman"/>
-          <w:szCs w:val="22"/>
-        </w:rPr>
-      </w:pPr>
-      <w:proofErr w:type="spellStart"/>
-      <w:proofErr w:type="gramStart"/>
-      <w:r>
-        <w:rPr>
-          <w:rFonts w:ascii="Times New Roman" w:hAnsi="Times New Roman" w:cs="Times New Roman"/>
-          <w:szCs w:val="22"/>
-        </w:rPr>
-        <w:t>db.ConsistencyTest.find</w:t>
-      </w:r>
-      <w:proofErr w:type="spellEnd"/>
-      <w:proofErr w:type="gramEnd"/>
-      <w:r>
-        <w:rPr>
-          <w:rFonts w:ascii="Times New Roman" w:hAnsi="Times New Roman" w:cs="Times New Roman"/>
-          <w:szCs w:val="22"/>
-        </w:rPr>
-        <w:t>(</w:t>
-      </w:r>
-    </w:p>
-    <w:p>
-      <w:pPr>
-        <w:tabs>
-          <w:tab w:val="left" w:pos="5797"/>
-        </w:tabs>
-        <w:ind w:left="360"/>
-        <w:jc w:val="both"/>
-        <w:rPr>
-          <w:rFonts w:ascii="Times New Roman" w:hAnsi="Times New Roman" w:cs="Times New Roman"/>
-          <w:szCs w:val="22"/>
-        </w:rPr>
-      </w:pPr>
-      <w:r>
-        <w:rPr>
-          <w:rFonts w:ascii="Times New Roman" w:hAnsi="Times New Roman" w:cs="Times New Roman"/>
-          <w:szCs w:val="22"/>
-        </w:rPr>
-        <w:t xml:space="preserve">  </w:t>
-      </w:r>
-      <w:proofErr w:type="gramStart"/>
-      <w:r>
-        <w:rPr>
-          <w:rFonts w:ascii="Times New Roman" w:hAnsi="Times New Roman" w:cs="Times New Roman"/>
-          <w:szCs w:val="22"/>
-        </w:rPr>
-        <w:t>{ username</w:t>
-      </w:r>
-      <w:proofErr w:type="gramEnd"/>
-      <w:r>
-        <w:rPr>
-          <w:rFonts w:ascii="Times New Roman" w:hAnsi="Times New Roman" w:cs="Times New Roman"/>
-          <w:szCs w:val="22"/>
-        </w:rPr>
-        <w:t>: "</w:t>
-      </w:r>
-      <w:proofErr w:type="spellStart"/>
-      <w:r>
-        <w:rPr>
-          <w:rFonts w:ascii="Times New Roman" w:hAnsi="Times New Roman" w:cs="Times New Roman"/>
-          <w:szCs w:val="22"/>
-        </w:rPr>
-        <w:t>strong_user</w:t>
-      </w:r>
-      <w:proofErr w:type="spellEnd"/>
-      <w:proofErr w:type="gramStart"/>
-      <w:r>
-        <w:rPr>
-          <w:rFonts w:ascii="Times New Roman" w:hAnsi="Times New Roman" w:cs="Times New Roman"/>
-          <w:szCs w:val="22"/>
-        </w:rPr>
-        <w:t>" }</w:t>
-      </w:r>
-      <w:proofErr w:type="gramEnd"/>
-    </w:p>
-    <w:p>
-      <w:pPr>
-        <w:tabs>
-          <w:tab w:val="left" w:pos="5797"/>
-        </w:tabs>
-        <w:ind w:left="360"/>
-        <w:jc w:val="both"/>
-        <w:rPr>
-          <w:rFonts w:ascii="Times New Roman" w:hAnsi="Times New Roman" w:cs="Times New Roman"/>
-          <w:szCs w:val="22"/>
-        </w:rPr>
-      </w:pPr>
-      <w:proofErr w:type="gramStart"/>
-      <w:r>
-        <w:rPr>
-          <w:rFonts w:ascii="Times New Roman" w:hAnsi="Times New Roman" w:cs="Times New Roman"/>
-          <w:szCs w:val="22"/>
-        </w:rPr>
-        <w:t>).</w:t>
-      </w:r>
-      <w:proofErr w:type="spellStart"/>
-      <w:r>
-        <w:rPr>
-          <w:rFonts w:ascii="Times New Roman" w:hAnsi="Times New Roman" w:cs="Times New Roman"/>
-          <w:szCs w:val="22"/>
-        </w:rPr>
-        <w:t>readConcern</w:t>
-      </w:r>
-      <w:proofErr w:type="spellEnd"/>
-      <w:proofErr w:type="gramEnd"/>
-      <w:r>
-        <w:rPr>
-          <w:rFonts w:ascii="Times New Roman" w:hAnsi="Times New Roman" w:cs="Times New Roman"/>
-          <w:szCs w:val="22"/>
-        </w:rPr>
-        <w:t>("majority"</w:t>
-      </w:r>
-      <w:proofErr w:type="gramStart"/>
-      <w:r>
-        <w:rPr>
-          <w:rFonts w:ascii="Times New Roman" w:hAnsi="Times New Roman" w:cs="Times New Roman"/>
-          <w:szCs w:val="22"/>
-        </w:rPr>
-        <w:t>).pretty</w:t>
-      </w:r>
-      <w:proofErr w:type="gramEnd"/>
-      <w:r>
-        <w:rPr>
-          <w:rFonts w:ascii="Times New Roman" w:hAnsi="Times New Roman" w:cs="Times New Roman"/>
-          <w:szCs w:val="22"/>
-        </w:rPr>
-        <w:t>()</w:t>
+      <w:r>
+        <w:rPr>
+          <w:rFonts w:ascii="Times New Roman" w:hAnsi="Times New Roman" w:cs="Times New Roman"/>
+          <w:szCs w:val="22"/>
+        </w:rPr>
+        <w:t>("majority").pretty()</w:t>
       </w:r>
     </w:p>
     <w:p>
@@ -6662,14 +5781,7 @@
           <w:szCs w:val="22"/>
         </w:rPr>
         <w:lastRenderedPageBreak/>
-        <w:t xml:space="preserve">Step 3: </w:t>
-      </w:r>
-      <w:r>
-        <w:rPr>
-          <w:rFonts w:ascii="Times New Roman" w:hAnsi="Times New Roman" w:cs="Times New Roman"/>
-          <w:szCs w:val="22"/>
-        </w:rPr>
-        <w:t>Simulate a network partition / node failure</w:t>
+        <w:t>Step 3: Simulate a network partition / node failure</w:t>
       </w:r>
     </w:p>
     <w:p>
@@ -6689,23 +5801,7 @@
           <w:rFonts w:ascii="Times New Roman" w:hAnsi="Times New Roman" w:cs="Times New Roman"/>
           <w:szCs w:val="22"/>
         </w:rPr>
-        <w:t xml:space="preserve">First stop one of the secondary </w:t>
-      </w:r>
-      <w:proofErr w:type="gramStart"/>
-      <w:r>
-        <w:rPr>
-          <w:rFonts w:ascii="Times New Roman" w:hAnsi="Times New Roman" w:cs="Times New Roman"/>
-          <w:szCs w:val="22"/>
-        </w:rPr>
-        <w:t>node</w:t>
-      </w:r>
-      <w:proofErr w:type="gramEnd"/>
-      <w:r>
-        <w:rPr>
-          <w:rFonts w:ascii="Times New Roman" w:hAnsi="Times New Roman" w:cs="Times New Roman"/>
-          <w:szCs w:val="22"/>
-        </w:rPr>
-        <w:t xml:space="preserve"> using </w:t>
+        <w:t xml:space="preserve">First stop one of the secondary node using </w:t>
       </w:r>
       <w:r>
         <w:rPr>
@@ -6739,6 +5835,7 @@
       <w:r>
         <w:rPr>
           <w:rFonts w:ascii="Times New Roman" w:hAnsi="Times New Roman" w:cs="Times New Roman"/>
+          <w:noProof/>
           <w:szCs w:val="22"/>
         </w:rPr>
         <w:drawing>
@@ -6757,7 +5854,7 @@
                     <pic:cNvPicPr/>
                   </pic:nvPicPr>
                   <pic:blipFill>
-                    <a:blip r:embed="rId23"/>
+                    <a:blip r:embed="rId24"/>
                     <a:stretch>
                       <a:fillRect/>
                     </a:stretch>
@@ -6794,14 +5891,7 @@
           <w:rFonts w:ascii="Times New Roman" w:hAnsi="Times New Roman" w:cs="Times New Roman"/>
           <w:szCs w:val="22"/>
         </w:rPr>
-        <w:t xml:space="preserve">Next </w:t>
-      </w:r>
-      <w:r>
-        <w:rPr>
-          <w:rFonts w:ascii="Times New Roman" w:hAnsi="Times New Roman" w:cs="Times New Roman"/>
-          <w:szCs w:val="22"/>
-        </w:rPr>
-        <w:t>Try writing another document with majority write concern:</w:t>
+        <w:t>Next Try writing another document with majority write concern:</w:t>
       </w:r>
     </w:p>
     <w:p>
@@ -6817,7 +5907,6 @@
         </w:rPr>
       </w:pPr>
       <w:proofErr w:type="spellStart"/>
-      <w:proofErr w:type="gramStart"/>
       <w:r>
         <w:rPr>
           <w:rFonts w:ascii="Times New Roman" w:hAnsi="Times New Roman" w:cs="Times New Roman"/>
@@ -6826,7 +5915,6 @@
         <w:t>db.ConsistencyTest.insertOne</w:t>
       </w:r>
       <w:proofErr w:type="spellEnd"/>
-      <w:proofErr w:type="gramEnd"/>
       <w:r>
         <w:rPr>
           <w:rFonts w:ascii="Times New Roman" w:hAnsi="Times New Roman" w:cs="Times New Roman"/>
@@ -6852,23 +5940,7 @@
           <w:rFonts w:ascii="Times New Roman" w:hAnsi="Times New Roman" w:cs="Times New Roman"/>
           <w:szCs w:val="22"/>
         </w:rPr>
-        <w:t xml:space="preserve">  </w:t>
-      </w:r>
-      <w:proofErr w:type="gramStart"/>
-      <w:r>
-        <w:rPr>
-          <w:rFonts w:ascii="Times New Roman" w:hAnsi="Times New Roman" w:cs="Times New Roman"/>
-          <w:szCs w:val="22"/>
-        </w:rPr>
-        <w:t>{ username</w:t>
-      </w:r>
-      <w:proofErr w:type="gramEnd"/>
-      <w:r>
-        <w:rPr>
-          <w:rFonts w:ascii="Times New Roman" w:hAnsi="Times New Roman" w:cs="Times New Roman"/>
-          <w:szCs w:val="22"/>
-        </w:rPr>
-        <w:t>: "</w:t>
+        <w:t xml:space="preserve">  { username: "</w:t>
       </w:r>
       <w:proofErr w:type="spellStart"/>
       <w:r>
@@ -6900,23 +5972,7 @@
           <w:rFonts w:ascii="Times New Roman" w:hAnsi="Times New Roman" w:cs="Times New Roman"/>
           <w:szCs w:val="22"/>
         </w:rPr>
-        <w:t xml:space="preserve">: new </w:t>
-      </w:r>
-      <w:proofErr w:type="gramStart"/>
-      <w:r>
-        <w:rPr>
-          <w:rFonts w:ascii="Times New Roman" w:hAnsi="Times New Roman" w:cs="Times New Roman"/>
-          <w:szCs w:val="22"/>
-        </w:rPr>
-        <w:t>Date() }</w:t>
-      </w:r>
-      <w:proofErr w:type="gramEnd"/>
-      <w:r>
-        <w:rPr>
-          <w:rFonts w:ascii="Times New Roman" w:hAnsi="Times New Roman" w:cs="Times New Roman"/>
-          <w:szCs w:val="22"/>
-        </w:rPr>
-        <w:t>,</w:t>
+        <w:t>: new Date() },</w:t>
       </w:r>
     </w:p>
     <w:p>
@@ -6936,15 +5992,7 @@
           <w:rFonts w:ascii="Times New Roman" w:hAnsi="Times New Roman" w:cs="Times New Roman"/>
           <w:szCs w:val="22"/>
         </w:rPr>
-        <w:t xml:space="preserve">  </w:t>
-      </w:r>
-      <w:proofErr w:type="gramStart"/>
-      <w:r>
-        <w:rPr>
-          <w:rFonts w:ascii="Times New Roman" w:hAnsi="Times New Roman" w:cs="Times New Roman"/>
-          <w:szCs w:val="22"/>
-        </w:rPr>
-        <w:t xml:space="preserve">{ </w:t>
+        <w:t xml:space="preserve">  { </w:t>
       </w:r>
       <w:proofErr w:type="spellStart"/>
       <w:r>
@@ -6955,45 +6003,12 @@
         <w:t>writeConcern</w:t>
       </w:r>
       <w:proofErr w:type="spellEnd"/>
-      <w:proofErr w:type="gramEnd"/>
-      <w:r>
-        <w:rPr>
-          <w:rFonts w:ascii="Times New Roman" w:hAnsi="Times New Roman" w:cs="Times New Roman"/>
-          <w:szCs w:val="22"/>
-        </w:rPr>
-        <w:t xml:space="preserve">: </w:t>
-      </w:r>
-      <w:proofErr w:type="gramStart"/>
-      <w:r>
-        <w:rPr>
-          <w:rFonts w:ascii="Times New Roman" w:hAnsi="Times New Roman" w:cs="Times New Roman"/>
-          <w:szCs w:val="22"/>
-        </w:rPr>
-        <w:t>{ w</w:t>
-      </w:r>
-      <w:proofErr w:type="gramEnd"/>
-      <w:r>
-        <w:rPr>
-          <w:rFonts w:ascii="Times New Roman" w:hAnsi="Times New Roman" w:cs="Times New Roman"/>
-          <w:szCs w:val="22"/>
-        </w:rPr>
-        <w:t>: "majority</w:t>
-      </w:r>
-      <w:proofErr w:type="gramStart"/>
-      <w:r>
-        <w:rPr>
-          <w:rFonts w:ascii="Times New Roman" w:hAnsi="Times New Roman" w:cs="Times New Roman"/>
-          <w:szCs w:val="22"/>
-        </w:rPr>
-        <w:t>" }</w:t>
-      </w:r>
-      <w:proofErr w:type="gramEnd"/>
-      <w:r>
-        <w:rPr>
-          <w:rFonts w:ascii="Times New Roman" w:hAnsi="Times New Roman" w:cs="Times New Roman"/>
-          <w:szCs w:val="22"/>
-        </w:rPr>
-        <w:t xml:space="preserve"> }</w:t>
+      <w:r>
+        <w:rPr>
+          <w:rFonts w:ascii="Times New Roman" w:hAnsi="Times New Roman" w:cs="Times New Roman"/>
+          <w:szCs w:val="22"/>
+        </w:rPr>
+        <w:t>: { w: "majority" } }</w:t>
       </w:r>
     </w:p>
     <w:p>
@@ -7031,6 +6046,7 @@
       <w:r>
         <w:rPr>
           <w:rFonts w:ascii="Times New Roman" w:hAnsi="Times New Roman" w:cs="Times New Roman"/>
+          <w:noProof/>
           <w:szCs w:val="22"/>
         </w:rPr>
         <w:drawing>
@@ -7049,7 +6065,7 @@
                     <pic:cNvPicPr/>
                   </pic:nvPicPr>
                   <pic:blipFill>
-                    <a:blip r:embed="rId24"/>
+                    <a:blip r:embed="rId25"/>
                     <a:stretch>
                       <a:fillRect/>
                     </a:stretch>
@@ -7123,21 +6139,7 @@
           <w:rFonts w:ascii="Times New Roman" w:hAnsi="Times New Roman" w:cs="Times New Roman"/>
           <w:szCs w:val="22"/>
         </w:rPr>
-        <w:t xml:space="preserve">Part </w:t>
-      </w:r>
-      <w:r>
-        <w:rPr>
-          <w:rFonts w:ascii="Times New Roman" w:hAnsi="Times New Roman" w:cs="Times New Roman"/>
-          <w:szCs w:val="22"/>
-        </w:rPr>
-        <w:t xml:space="preserve">1 </w:t>
-      </w:r>
-      <w:r>
-        <w:rPr>
-          <w:rFonts w:ascii="Times New Roman" w:hAnsi="Times New Roman" w:cs="Times New Roman"/>
-          <w:szCs w:val="22"/>
-        </w:rPr>
-        <w:t>has discussed strong consistency in a replica set in a MongoDB through the introduction of majority writes (w: "majority") and majority reads (</w:t>
+        <w:t>Part 1 has discussed strong consistency in a replica set in a MongoDB through the introduction of majority writes (w: "majority") and majority reads (</w:t>
       </w:r>
       <w:proofErr w:type="spellStart"/>
       <w:r>
@@ -7189,14 +6191,7 @@
           <w:rFonts w:ascii="Times New Roman" w:hAnsi="Times New Roman" w:cs="Times New Roman"/>
           <w:szCs w:val="22"/>
         </w:rPr>
-        <w:t xml:space="preserve">Part 2: </w:t>
-      </w:r>
-      <w:r>
-        <w:rPr>
-          <w:rFonts w:ascii="Times New Roman" w:hAnsi="Times New Roman" w:cs="Times New Roman"/>
-          <w:szCs w:val="22"/>
-        </w:rPr>
-        <w:t>Eventual Consistency in MongoDB</w:t>
+        <w:t>Part 2: Eventual Consistency in MongoDB</w:t>
       </w:r>
     </w:p>
     <w:p>
@@ -7230,7 +6225,6 @@
         </w:rPr>
       </w:pPr>
       <w:proofErr w:type="spellStart"/>
-      <w:proofErr w:type="gramStart"/>
       <w:r>
         <w:rPr>
           <w:rFonts w:ascii="Times New Roman" w:hAnsi="Times New Roman" w:cs="Times New Roman"/>
@@ -7239,7 +6233,6 @@
         <w:t>db.EventualTest.insertOne</w:t>
       </w:r>
       <w:proofErr w:type="spellEnd"/>
-      <w:proofErr w:type="gramEnd"/>
       <w:r>
         <w:rPr>
           <w:rFonts w:ascii="Times New Roman" w:hAnsi="Times New Roman" w:cs="Times New Roman"/>
@@ -7264,23 +6257,7 @@
           <w:rFonts w:ascii="Times New Roman" w:hAnsi="Times New Roman" w:cs="Times New Roman"/>
           <w:szCs w:val="22"/>
         </w:rPr>
-        <w:t xml:space="preserve">  </w:t>
-      </w:r>
-      <w:proofErr w:type="gramStart"/>
-      <w:r>
-        <w:rPr>
-          <w:rFonts w:ascii="Times New Roman" w:hAnsi="Times New Roman" w:cs="Times New Roman"/>
-          <w:szCs w:val="22"/>
-        </w:rPr>
-        <w:t>{ username</w:t>
-      </w:r>
-      <w:proofErr w:type="gramEnd"/>
-      <w:r>
-        <w:rPr>
-          <w:rFonts w:ascii="Times New Roman" w:hAnsi="Times New Roman" w:cs="Times New Roman"/>
-          <w:szCs w:val="22"/>
-        </w:rPr>
-        <w:t>: "</w:t>
+        <w:t xml:space="preserve">  { username: "</w:t>
       </w:r>
       <w:proofErr w:type="spellStart"/>
       <w:r>
@@ -7312,50 +6289,26 @@
           <w:rFonts w:ascii="Times New Roman" w:hAnsi="Times New Roman" w:cs="Times New Roman"/>
           <w:szCs w:val="22"/>
         </w:rPr>
-        <w:t xml:space="preserve">: new </w:t>
-      </w:r>
-      <w:proofErr w:type="gramStart"/>
-      <w:r>
-        <w:rPr>
-          <w:rFonts w:ascii="Times New Roman" w:hAnsi="Times New Roman" w:cs="Times New Roman"/>
-          <w:szCs w:val="22"/>
-        </w:rPr>
-        <w:t>Date() }</w:t>
-      </w:r>
-      <w:proofErr w:type="gramEnd"/>
-      <w:r>
-        <w:rPr>
-          <w:rFonts w:ascii="Times New Roman" w:hAnsi="Times New Roman" w:cs="Times New Roman"/>
-          <w:szCs w:val="22"/>
-        </w:rPr>
-        <w:t>,</w:t>
-      </w:r>
-    </w:p>
-    <w:p>
-      <w:pPr>
-        <w:tabs>
-          <w:tab w:val="left" w:pos="5797"/>
-        </w:tabs>
-        <w:jc w:val="both"/>
-        <w:rPr>
-          <w:rFonts w:ascii="Times New Roman" w:hAnsi="Times New Roman" w:cs="Times New Roman"/>
-          <w:szCs w:val="22"/>
-        </w:rPr>
-      </w:pPr>
-      <w:r>
-        <w:rPr>
-          <w:rFonts w:ascii="Times New Roman" w:hAnsi="Times New Roman" w:cs="Times New Roman"/>
-          <w:szCs w:val="22"/>
-        </w:rPr>
-        <w:t xml:space="preserve">  </w:t>
-      </w:r>
-      <w:proofErr w:type="gramStart"/>
-      <w:r>
-        <w:rPr>
-          <w:rFonts w:ascii="Times New Roman" w:hAnsi="Times New Roman" w:cs="Times New Roman"/>
-          <w:szCs w:val="22"/>
-        </w:rPr>
-        <w:t xml:space="preserve">{ </w:t>
+        <w:t>: new Date() },</w:t>
+      </w:r>
+    </w:p>
+    <w:p>
+      <w:pPr>
+        <w:tabs>
+          <w:tab w:val="left" w:pos="5797"/>
+        </w:tabs>
+        <w:jc w:val="both"/>
+        <w:rPr>
+          <w:rFonts w:ascii="Times New Roman" w:hAnsi="Times New Roman" w:cs="Times New Roman"/>
+          <w:szCs w:val="22"/>
+        </w:rPr>
+      </w:pPr>
+      <w:r>
+        <w:rPr>
+          <w:rFonts w:ascii="Times New Roman" w:hAnsi="Times New Roman" w:cs="Times New Roman"/>
+          <w:szCs w:val="22"/>
+        </w:rPr>
+        <w:t xml:space="preserve">  { </w:t>
       </w:r>
       <w:proofErr w:type="spellStart"/>
       <w:r>
@@ -7366,45 +6319,12 @@
         <w:t>writeConcern</w:t>
       </w:r>
       <w:proofErr w:type="spellEnd"/>
-      <w:proofErr w:type="gramEnd"/>
-      <w:r>
-        <w:rPr>
-          <w:rFonts w:ascii="Times New Roman" w:hAnsi="Times New Roman" w:cs="Times New Roman"/>
-          <w:szCs w:val="22"/>
-        </w:rPr>
-        <w:t xml:space="preserve">: </w:t>
-      </w:r>
-      <w:proofErr w:type="gramStart"/>
-      <w:r>
-        <w:rPr>
-          <w:rFonts w:ascii="Times New Roman" w:hAnsi="Times New Roman" w:cs="Times New Roman"/>
-          <w:szCs w:val="22"/>
-        </w:rPr>
-        <w:t>{ w</w:t>
-      </w:r>
-      <w:proofErr w:type="gramEnd"/>
-      <w:r>
-        <w:rPr>
-          <w:rFonts w:ascii="Times New Roman" w:hAnsi="Times New Roman" w:cs="Times New Roman"/>
-          <w:szCs w:val="22"/>
-        </w:rPr>
-        <w:t xml:space="preserve">: </w:t>
-      </w:r>
-      <w:proofErr w:type="gramStart"/>
-      <w:r>
-        <w:rPr>
-          <w:rFonts w:ascii="Times New Roman" w:hAnsi="Times New Roman" w:cs="Times New Roman"/>
-          <w:szCs w:val="22"/>
-        </w:rPr>
-        <w:t>1 }</w:t>
-      </w:r>
-      <w:proofErr w:type="gramEnd"/>
-      <w:r>
-        <w:rPr>
-          <w:rFonts w:ascii="Times New Roman" w:hAnsi="Times New Roman" w:cs="Times New Roman"/>
-          <w:szCs w:val="22"/>
-        </w:rPr>
-        <w:t xml:space="preserve"> }</w:t>
+      <w:r>
+        <w:rPr>
+          <w:rFonts w:ascii="Times New Roman" w:hAnsi="Times New Roman" w:cs="Times New Roman"/>
+          <w:szCs w:val="22"/>
+        </w:rPr>
+        <w:t>: { w: 1 } }</w:t>
       </w:r>
     </w:p>
     <w:p>
@@ -7517,6 +6437,7 @@
       <w:r>
         <w:rPr>
           <w:rFonts w:ascii="Times New Roman" w:hAnsi="Times New Roman" w:cs="Times New Roman"/>
+          <w:noProof/>
           <w:szCs w:val="22"/>
         </w:rPr>
         <w:drawing>
@@ -7535,7 +6456,7 @@
                     <pic:cNvPicPr/>
                   </pic:nvPicPr>
                   <pic:blipFill>
-                    <a:blip r:embed="rId25"/>
+                    <a:blip r:embed="rId26"/>
                     <a:stretch>
                       <a:fillRect/>
                     </a:stretch>
@@ -7587,7 +6508,6 @@
         </w:rPr>
       </w:pPr>
       <w:proofErr w:type="spellStart"/>
-      <w:proofErr w:type="gramStart"/>
       <w:r>
         <w:rPr>
           <w:rFonts w:ascii="Times New Roman" w:hAnsi="Times New Roman" w:cs="Times New Roman"/>
@@ -7596,21 +6516,12 @@
         <w:t>db.getMongo</w:t>
       </w:r>
       <w:proofErr w:type="spellEnd"/>
-      <w:proofErr w:type="gramEnd"/>
-      <w:r>
-        <w:rPr>
-          <w:rFonts w:ascii="Times New Roman" w:hAnsi="Times New Roman" w:cs="Times New Roman"/>
-          <w:szCs w:val="22"/>
-        </w:rPr>
-        <w:t>(</w:t>
-      </w:r>
-      <w:proofErr w:type="gramStart"/>
-      <w:r>
-        <w:rPr>
-          <w:rFonts w:ascii="Times New Roman" w:hAnsi="Times New Roman" w:cs="Times New Roman"/>
-          <w:szCs w:val="22"/>
-        </w:rPr>
-        <w:t>).</w:t>
+      <w:r>
+        <w:rPr>
+          <w:rFonts w:ascii="Times New Roman" w:hAnsi="Times New Roman" w:cs="Times New Roman"/>
+          <w:szCs w:val="22"/>
+        </w:rPr>
+        <w:t>().</w:t>
       </w:r>
       <w:proofErr w:type="spellStart"/>
       <w:r>
@@ -7621,7 +6532,6 @@
         <w:t>setReadPref</w:t>
       </w:r>
       <w:proofErr w:type="spellEnd"/>
-      <w:proofErr w:type="gramEnd"/>
       <w:r>
         <w:rPr>
           <w:rFonts w:ascii="Times New Roman" w:hAnsi="Times New Roman" w:cs="Times New Roman"/>
@@ -7649,7 +6559,6 @@
         <w:t xml:space="preserve">var doc = </w:t>
       </w:r>
       <w:proofErr w:type="spellStart"/>
-      <w:proofErr w:type="gramStart"/>
       <w:r>
         <w:rPr>
           <w:rFonts w:ascii="Times New Roman" w:hAnsi="Times New Roman" w:cs="Times New Roman"/>
@@ -7663,15 +6572,7 @@
           <w:rFonts w:ascii="Times New Roman" w:hAnsi="Times New Roman" w:cs="Times New Roman"/>
           <w:szCs w:val="22"/>
         </w:rPr>
-        <w:t>({ username</w:t>
-      </w:r>
-      <w:proofErr w:type="gramEnd"/>
-      <w:r>
-        <w:rPr>
-          <w:rFonts w:ascii="Times New Roman" w:hAnsi="Times New Roman" w:cs="Times New Roman"/>
-          <w:szCs w:val="22"/>
-        </w:rPr>
-        <w:t>: "</w:t>
+        <w:t>({ username: "</w:t>
       </w:r>
       <w:proofErr w:type="spellStart"/>
       <w:r>
@@ -7682,21 +6583,12 @@
         <w:t>eventual_user</w:t>
       </w:r>
       <w:proofErr w:type="spellEnd"/>
-      <w:proofErr w:type="gramStart"/>
-      <w:r>
-        <w:rPr>
-          <w:rFonts w:ascii="Times New Roman" w:hAnsi="Times New Roman" w:cs="Times New Roman"/>
-          <w:szCs w:val="22"/>
-        </w:rPr>
-        <w:t>" }</w:t>
-      </w:r>
-      <w:proofErr w:type="gramEnd"/>
-      <w:r>
-        <w:rPr>
-          <w:rFonts w:ascii="Times New Roman" w:hAnsi="Times New Roman" w:cs="Times New Roman"/>
-          <w:szCs w:val="22"/>
-        </w:rPr>
-        <w:t>)</w:t>
+      <w:r>
+        <w:rPr>
+          <w:rFonts w:ascii="Times New Roman" w:hAnsi="Times New Roman" w:cs="Times New Roman"/>
+          <w:szCs w:val="22"/>
+        </w:rPr>
+        <w:t>" })</w:t>
       </w:r>
     </w:p>
     <w:p>
@@ -7741,6 +6633,7 @@
       <w:r>
         <w:rPr>
           <w:rFonts w:ascii="Times New Roman" w:hAnsi="Times New Roman" w:cs="Times New Roman"/>
+          <w:noProof/>
           <w:szCs w:val="22"/>
         </w:rPr>
         <w:drawing>
@@ -7759,7 +6652,7 @@
                     <pic:cNvPicPr/>
                   </pic:nvPicPr>
                   <pic:blipFill>
-                    <a:blip r:embed="rId26"/>
+                    <a:blip r:embed="rId27"/>
                     <a:stretch>
                       <a:fillRect/>
                     </a:stretch>
@@ -7834,23 +6727,7 @@
           <w:rFonts w:ascii="Times New Roman" w:hAnsi="Times New Roman" w:cs="Times New Roman"/>
           <w:szCs w:val="22"/>
         </w:rPr>
-        <w:t xml:space="preserve">while </w:t>
-      </w:r>
-      <w:proofErr w:type="gramStart"/>
-      <w:r>
-        <w:rPr>
-          <w:rFonts w:ascii="Times New Roman" w:hAnsi="Times New Roman" w:cs="Times New Roman"/>
-          <w:szCs w:val="22"/>
-        </w:rPr>
-        <w:t>(!doc</w:t>
-      </w:r>
-      <w:proofErr w:type="gramEnd"/>
-      <w:r>
-        <w:rPr>
-          <w:rFonts w:ascii="Times New Roman" w:hAnsi="Times New Roman" w:cs="Times New Roman"/>
-          <w:szCs w:val="22"/>
-        </w:rPr>
-        <w:t>) {</w:t>
+        <w:t>while (!doc) {</w:t>
       </w:r>
     </w:p>
     <w:p>
@@ -7872,7 +6749,6 @@
         <w:t xml:space="preserve">    doc = </w:t>
       </w:r>
       <w:proofErr w:type="spellStart"/>
-      <w:proofErr w:type="gramStart"/>
       <w:r>
         <w:rPr>
           <w:rFonts w:ascii="Times New Roman" w:hAnsi="Times New Roman" w:cs="Times New Roman"/>
@@ -7886,15 +6762,7 @@
           <w:rFonts w:ascii="Times New Roman" w:hAnsi="Times New Roman" w:cs="Times New Roman"/>
           <w:szCs w:val="22"/>
         </w:rPr>
-        <w:t>({ username</w:t>
-      </w:r>
-      <w:proofErr w:type="gramEnd"/>
-      <w:r>
-        <w:rPr>
-          <w:rFonts w:ascii="Times New Roman" w:hAnsi="Times New Roman" w:cs="Times New Roman"/>
-          <w:szCs w:val="22"/>
-        </w:rPr>
-        <w:t>: "</w:t>
+        <w:t>({ username: "</w:t>
       </w:r>
       <w:proofErr w:type="spellStart"/>
       <w:r>
@@ -7905,88 +6773,31 @@
         <w:t>eventual_user</w:t>
       </w:r>
       <w:proofErr w:type="spellEnd"/>
-      <w:proofErr w:type="gramStart"/>
-      <w:r>
-        <w:rPr>
-          <w:rFonts w:ascii="Times New Roman" w:hAnsi="Times New Roman" w:cs="Times New Roman"/>
-          <w:szCs w:val="22"/>
-        </w:rPr>
-        <w:t>" }</w:t>
-      </w:r>
-      <w:proofErr w:type="gramEnd"/>
-      <w:r>
-        <w:rPr>
-          <w:rFonts w:ascii="Times New Roman" w:hAnsi="Times New Roman" w:cs="Times New Roman"/>
-          <w:szCs w:val="22"/>
-        </w:rPr>
-        <w:t>)</w:t>
-      </w:r>
-    </w:p>
-    <w:p>
-      <w:pPr>
-        <w:tabs>
-          <w:tab w:val="left" w:pos="5797"/>
-        </w:tabs>
-        <w:jc w:val="both"/>
-        <w:rPr>
-          <w:rFonts w:ascii="Times New Roman" w:hAnsi="Times New Roman" w:cs="Times New Roman"/>
-          <w:szCs w:val="22"/>
-        </w:rPr>
-      </w:pPr>
-      <w:r>
-        <w:rPr>
-          <w:rFonts w:ascii="Times New Roman" w:hAnsi="Times New Roman" w:cs="Times New Roman"/>
-          <w:szCs w:val="22"/>
-        </w:rPr>
-        <w:t xml:space="preserve">    if </w:t>
-      </w:r>
-      <w:proofErr w:type="gramStart"/>
-      <w:r>
-        <w:rPr>
-          <w:rFonts w:ascii="Times New Roman" w:hAnsi="Times New Roman" w:cs="Times New Roman"/>
-          <w:szCs w:val="22"/>
-        </w:rPr>
-        <w:t>(!doc</w:t>
-      </w:r>
-      <w:proofErr w:type="gramEnd"/>
-      <w:r>
-        <w:rPr>
-          <w:rFonts w:ascii="Times New Roman" w:hAnsi="Times New Roman" w:cs="Times New Roman"/>
-          <w:szCs w:val="22"/>
-        </w:rPr>
-        <w:t xml:space="preserve">) </w:t>
-      </w:r>
-      <w:proofErr w:type="gramStart"/>
-      <w:r>
-        <w:rPr>
-          <w:rFonts w:ascii="Times New Roman" w:hAnsi="Times New Roman" w:cs="Times New Roman"/>
-          <w:szCs w:val="22"/>
-        </w:rPr>
-        <w:t>sleep(</w:t>
-      </w:r>
-      <w:proofErr w:type="gramEnd"/>
-      <w:r>
-        <w:rPr>
-          <w:rFonts w:ascii="Times New Roman" w:hAnsi="Times New Roman" w:cs="Times New Roman"/>
-          <w:szCs w:val="22"/>
-        </w:rPr>
-        <w:t>1000</w:t>
-      </w:r>
-      <w:proofErr w:type="gramStart"/>
-      <w:r>
-        <w:rPr>
-          <w:rFonts w:ascii="Times New Roman" w:hAnsi="Times New Roman" w:cs="Times New Roman"/>
-          <w:szCs w:val="22"/>
-        </w:rPr>
-        <w:t>)  /</w:t>
-      </w:r>
-      <w:proofErr w:type="gramEnd"/>
-      <w:r>
-        <w:rPr>
-          <w:rFonts w:ascii="Times New Roman" w:hAnsi="Times New Roman" w:cs="Times New Roman"/>
-          <w:szCs w:val="22"/>
-        </w:rPr>
-        <w:t>/ wait 1 second before retry</w:t>
+      <w:r>
+        <w:rPr>
+          <w:rFonts w:ascii="Times New Roman" w:hAnsi="Times New Roman" w:cs="Times New Roman"/>
+          <w:szCs w:val="22"/>
+        </w:rPr>
+        <w:t>" })</w:t>
+      </w:r>
+    </w:p>
+    <w:p>
+      <w:pPr>
+        <w:tabs>
+          <w:tab w:val="left" w:pos="5797"/>
+        </w:tabs>
+        <w:jc w:val="both"/>
+        <w:rPr>
+          <w:rFonts w:ascii="Times New Roman" w:hAnsi="Times New Roman" w:cs="Times New Roman"/>
+          <w:szCs w:val="22"/>
+        </w:rPr>
+      </w:pPr>
+      <w:r>
+        <w:rPr>
+          <w:rFonts w:ascii="Times New Roman" w:hAnsi="Times New Roman" w:cs="Times New Roman"/>
+          <w:szCs w:val="22"/>
+        </w:rPr>
+        <w:t xml:space="preserve">    if (!doc) sleep(1000)  // wait 1 second before retry</w:t>
       </w:r>
     </w:p>
     <w:p>
@@ -8050,6 +6861,7 @@
       <w:r>
         <w:rPr>
           <w:rFonts w:ascii="Times New Roman" w:hAnsi="Times New Roman" w:cs="Times New Roman"/>
+          <w:noProof/>
           <w:szCs w:val="22"/>
         </w:rPr>
         <w:drawing>
@@ -8068,7 +6880,7 @@
                     <pic:cNvPicPr/>
                   </pic:nvPicPr>
                   <pic:blipFill>
-                    <a:blip r:embed="rId27"/>
+                    <a:blip r:embed="rId28"/>
                     <a:stretch>
                       <a:fillRect/>
                     </a:stretch>
@@ -8173,39 +6985,7 @@
           <w:rFonts w:ascii="Times New Roman" w:hAnsi="Times New Roman" w:cs="Times New Roman"/>
           <w:szCs w:val="22"/>
         </w:rPr>
-        <w:t xml:space="preserve">: </w:t>
-      </w:r>
-      <w:proofErr w:type="gramStart"/>
-      <w:r>
-        <w:rPr>
-          <w:rFonts w:ascii="Times New Roman" w:hAnsi="Times New Roman" w:cs="Times New Roman"/>
-          <w:szCs w:val="22"/>
-        </w:rPr>
-        <w:t>{ w</w:t>
-      </w:r>
-      <w:proofErr w:type="gramEnd"/>
-      <w:r>
-        <w:rPr>
-          <w:rFonts w:ascii="Times New Roman" w:hAnsi="Times New Roman" w:cs="Times New Roman"/>
-          <w:szCs w:val="22"/>
-        </w:rPr>
-        <w:t xml:space="preserve">: </w:t>
-      </w:r>
-      <w:proofErr w:type="gramStart"/>
-      <w:r>
-        <w:rPr>
-          <w:rFonts w:ascii="Times New Roman" w:hAnsi="Times New Roman" w:cs="Times New Roman"/>
-          <w:szCs w:val="22"/>
-        </w:rPr>
-        <w:t>1 }</w:t>
-      </w:r>
-      <w:proofErr w:type="gramEnd"/>
-      <w:r>
-        <w:rPr>
-          <w:rFonts w:ascii="Times New Roman" w:hAnsi="Times New Roman" w:cs="Times New Roman"/>
-          <w:szCs w:val="22"/>
-        </w:rPr>
-        <w:t xml:space="preserve"> that is, the write became acknowledged immediately it got to the primary, without undergoing secondary replication. The document contained a user name, email and time. </w:t>
+        <w:t xml:space="preserve">: { w: 1 } that is, the write became acknowledged immediately it got to the primary, without undergoing secondary replication. The document contained a user name, email and time. </w:t>
       </w:r>
     </w:p>
     <w:p>
@@ -8532,14 +7312,7 @@
           <w:rFonts w:ascii="Times New Roman" w:hAnsi="Times New Roman" w:cs="Times New Roman"/>
           <w:szCs w:val="22"/>
         </w:rPr>
-        <w:t>W</w:t>
-      </w:r>
-      <w:r>
-        <w:rPr>
-          <w:rFonts w:ascii="Times New Roman" w:hAnsi="Times New Roman" w:cs="Times New Roman"/>
-          <w:szCs w:val="22"/>
-        </w:rPr>
-        <w:t>hen one of the nodes fails during a transaction, an ACID transaction is forced to rollback or abort updates in more than one collection.</w:t>
+        <w:t>When one of the nodes fails during a transaction, an ACID transaction is forced to rollback or abort updates in more than one collection.</w:t>
       </w:r>
     </w:p>
     <w:p>
@@ -8566,7 +7339,6 @@
         <w:t>The fact that your failover tests showed that operations under primary unavailability are not reliable (</w:t>
       </w:r>
       <w:proofErr w:type="spellStart"/>
-      <w:proofErr w:type="gramStart"/>
       <w:r>
         <w:rPr>
           <w:rFonts w:ascii="Times New Roman" w:hAnsi="Times New Roman" w:cs="Times New Roman"/>
@@ -8583,7 +7355,6 @@
         <w:t>[</w:t>
       </w:r>
       <w:proofErr w:type="spellStart"/>
-      <w:proofErr w:type="gramEnd"/>
       <w:r>
         <w:rPr>
           <w:rFonts w:ascii="Times New Roman" w:hAnsi="Times New Roman" w:cs="Times New Roman"/>
@@ -8822,39 +7593,7 @@
           <w:rFonts w:ascii="Times New Roman" w:hAnsi="Times New Roman" w:cs="Times New Roman"/>
           <w:szCs w:val="22"/>
         </w:rPr>
-        <w:t xml:space="preserve">Although your experiments were done with a </w:t>
-      </w:r>
-      <w:proofErr w:type="gramStart"/>
-      <w:r>
-        <w:rPr>
-          <w:rFonts w:ascii="Times New Roman" w:hAnsi="Times New Roman" w:cs="Times New Roman"/>
-          <w:szCs w:val="22"/>
-        </w:rPr>
-        <w:t>3 node</w:t>
-      </w:r>
-      <w:proofErr w:type="gramEnd"/>
-      <w:r>
-        <w:rPr>
-          <w:rFonts w:ascii="Times New Roman" w:hAnsi="Times New Roman" w:cs="Times New Roman"/>
-          <w:szCs w:val="22"/>
-        </w:rPr>
-        <w:t xml:space="preserve"> control group, there are a number of issues with scaling to a </w:t>
-      </w:r>
-      <w:proofErr w:type="gramStart"/>
-      <w:r>
-        <w:rPr>
-          <w:rFonts w:ascii="Times New Roman" w:hAnsi="Times New Roman" w:cs="Times New Roman"/>
-          <w:szCs w:val="22"/>
-        </w:rPr>
-        <w:t>sharded cluster routing transactions</w:t>
-      </w:r>
-      <w:proofErr w:type="gramEnd"/>
-      <w:r>
-        <w:rPr>
-          <w:rFonts w:ascii="Times New Roman" w:hAnsi="Times New Roman" w:cs="Times New Roman"/>
-          <w:szCs w:val="22"/>
-        </w:rPr>
-        <w:t>, atomicity across shards, and multi-shard failures.</w:t>
+        <w:t>Although your experiments were done with a 3 node control group, there are a number of issues with scaling to a sharded cluster routing transactions, atomicity across shards, and multi-shard failures.</w:t>
       </w:r>
     </w:p>
     <w:p>
@@ -8887,7 +7626,7 @@
           <w:szCs w:val="22"/>
         </w:rPr>
       </w:pPr>
-      <w:hyperlink r:id="rId28" w:history="1">
+      <w:hyperlink r:id="rId29" w:history="1">
         <w:r>
           <w:rPr>
             <w:rStyle w:val="Hyperlink"/>
@@ -8909,7 +7648,7 @@
           <w:szCs w:val="22"/>
         </w:rPr>
       </w:pPr>
-      <w:hyperlink r:id="rId29" w:history="1">
+      <w:hyperlink r:id="rId30" w:history="1">
         <w:r>
           <w:rPr>
             <w:rStyle w:val="Hyperlink"/>
@@ -8931,7 +7670,7 @@
           <w:szCs w:val="22"/>
         </w:rPr>
       </w:pPr>
-      <w:hyperlink r:id="rId30" w:history="1">
+      <w:hyperlink r:id="rId31" w:history="1">
         <w:r>
           <w:rPr>
             <w:rStyle w:val="Hyperlink"/>
@@ -8958,14 +7697,7 @@
           <w:rFonts w:ascii="Times New Roman" w:hAnsi="Times New Roman" w:cs="Times New Roman"/>
           <w:szCs w:val="22"/>
         </w:rPr>
-        <w:t xml:space="preserve">Part 2: </w:t>
-      </w:r>
-      <w:r>
-        <w:rPr>
-          <w:rFonts w:ascii="Times New Roman" w:hAnsi="Times New Roman" w:cs="Times New Roman"/>
-          <w:szCs w:val="22"/>
-        </w:rPr>
-        <w:t>ACID Transactions</w:t>
+        <w:t>Part 2: ACID Transactions</w:t>
       </w:r>
     </w:p>
     <w:p>
@@ -9048,49 +7780,26 @@
           <w:rFonts w:ascii="Times New Roman" w:hAnsi="Times New Roman" w:cs="Times New Roman"/>
           <w:szCs w:val="22"/>
         </w:rPr>
-        <w:t xml:space="preserve"> be provided across multiple services and geographical locations. Orchestration of global transaction across services adds very much complexity, more latency, and may cause service unavailability by the failure of any of the services. Some of the challenges can be solved using distributed locks or </w:t>
-      </w:r>
-      <w:proofErr w:type="gramStart"/>
-      <w:r>
-        <w:rPr>
-          <w:rFonts w:ascii="Times New Roman" w:hAnsi="Times New Roman" w:cs="Times New Roman"/>
-          <w:szCs w:val="22"/>
-        </w:rPr>
-        <w:t>two phase</w:t>
-      </w:r>
-      <w:proofErr w:type="gramEnd"/>
-      <w:r>
-        <w:rPr>
-          <w:rFonts w:ascii="Times New Roman" w:hAnsi="Times New Roman" w:cs="Times New Roman"/>
-          <w:szCs w:val="22"/>
-        </w:rPr>
-        <w:t xml:space="preserve"> commit protocols but at the expense of performance and scalability. Therefore, ACID transactions are only consistent, but not useful in scalable multi-service environments.</w:t>
-      </w:r>
-    </w:p>
-    <w:p>
-      <w:pPr>
-        <w:tabs>
-          <w:tab w:val="left" w:pos="5797"/>
-        </w:tabs>
-        <w:jc w:val="both"/>
-        <w:rPr>
-          <w:rFonts w:ascii="Times New Roman" w:hAnsi="Times New Roman" w:cs="Times New Roman"/>
-          <w:szCs w:val="22"/>
-        </w:rPr>
-      </w:pPr>
-      <w:r>
-        <w:rPr>
-          <w:rFonts w:ascii="Times New Roman" w:hAnsi="Times New Roman" w:cs="Times New Roman"/>
-          <w:szCs w:val="22"/>
-        </w:rPr>
-        <w:t xml:space="preserve">Part 3: </w:t>
-      </w:r>
-      <w:r>
-        <w:rPr>
-          <w:rFonts w:ascii="Times New Roman" w:hAnsi="Times New Roman" w:cs="Times New Roman"/>
-          <w:szCs w:val="22"/>
-        </w:rPr>
-        <w:t>Sagas (Orchestrated or Choreographed)</w:t>
+        <w:t xml:space="preserve"> be provided across multiple services and geographical locations. Orchestration of global transaction across services adds very much complexity, more latency, and may cause service unavailability by the failure of any of the services. Some of the challenges can be solved using distributed locks or two phase commit protocols but at the expense of performance and scalability. Therefore, ACID transactions are only consistent, but not useful in scalable multi-service environments.</w:t>
+      </w:r>
+    </w:p>
+    <w:p>
+      <w:pPr>
+        <w:tabs>
+          <w:tab w:val="left" w:pos="5797"/>
+        </w:tabs>
+        <w:jc w:val="both"/>
+        <w:rPr>
+          <w:rFonts w:ascii="Times New Roman" w:hAnsi="Times New Roman" w:cs="Times New Roman"/>
+          <w:szCs w:val="22"/>
+        </w:rPr>
+      </w:pPr>
+      <w:r>
+        <w:rPr>
+          <w:rFonts w:ascii="Times New Roman" w:hAnsi="Times New Roman" w:cs="Times New Roman"/>
+          <w:szCs w:val="22"/>
+        </w:rPr>
+        <w:t>Part 3: Sagas (Orchestrated or Choreographed)</w:t>
       </w:r>
     </w:p>
     <w:p>
@@ -9224,14 +7933,7 @@
           <w:rFonts w:ascii="Times New Roman" w:hAnsi="Times New Roman" w:cs="Times New Roman"/>
           <w:szCs w:val="22"/>
         </w:rPr>
-        <w:t xml:space="preserve">Part 4: </w:t>
-      </w:r>
-      <w:r>
-        <w:rPr>
-          <w:rFonts w:ascii="Times New Roman" w:hAnsi="Times New Roman" w:cs="Times New Roman"/>
-          <w:szCs w:val="22"/>
-        </w:rPr>
-        <w:t>Trade-Offs</w:t>
+        <w:t>Part 4: Trade-Offs</w:t>
       </w:r>
     </w:p>
     <w:p>
@@ -9317,14 +8019,7 @@
           <w:rFonts w:ascii="Times New Roman" w:hAnsi="Times New Roman" w:cs="Times New Roman"/>
           <w:szCs w:val="22"/>
         </w:rPr>
-        <w:t xml:space="preserve"> everything i</w:t>
-      </w:r>
-      <w:r>
-        <w:rPr>
-          <w:rFonts w:ascii="Times New Roman" w:hAnsi="Times New Roman" w:cs="Times New Roman"/>
-          <w:szCs w:val="22"/>
-        </w:rPr>
-        <w:t>n this lab, the NoSQL concepts were illustrated with the help of MongoDB. Part A included installation of a replica set and simple data operations. Part B discussed replication strategies, leader-follower failover and leaderless conflict resolution. Part C depicted great and ultimate consistency as it showed replication lag and convergence. Part D conceptually studied distributed transactions and contrasted ACID issues with the Saga pattern of multi-service workflow. In general, the lab demonstrated trade-offs in consistency, availability, fault tolerance, and performance of distributed systems.</w:t>
+        <w:t xml:space="preserve"> everything in this lab, the NoSQL concepts were illustrated with the help of MongoDB. Part A included installation of a replica set and simple data operations. Part B discussed replication strategies, leader-follower failover and leaderless conflict resolution. Part C depicted great and ultimate consistency as it showed replication lag and convergence. Part D conceptually studied distributed transactions and contrasted ACID issues with the Saga pattern of multi-service workflow. In general, the lab demonstrated trade-offs in consistency, availability, fault tolerance, and performance of distributed systems.</w:t>
       </w:r>
     </w:p>
     <w:sectPr>
@@ -12621,6 +11316,7 @@
   <w:style w:type="character" w:default="1" w:styleId="DefaultParagraphFont">
     <w:name w:val="Default Paragraph Font"/>
     <w:uiPriority w:val="1"/>
+    <w:semiHidden/>
     <w:unhideWhenUsed/>
   </w:style>
   <w:style w:type="table" w:default="1" w:styleId="TableNormal">

</xml_diff>